<commit_message>
add: Crear y agregar tabla con nombres y puestos del scrum
</commit_message>
<xml_diff>
--- a/Proyecto_JavaEE.docx
+++ b/Proyecto_JavaEE.docx
@@ -587,11 +587,440 @@
         </w:tabs>
         <w:spacing w:line="276" w:lineRule="auto"/>
         <w:rPr>
+          <w:rFonts w:ascii="Arial" w:hAnsi="Arial" w:cs="Arial"/>
+          <w:sz w:val="24"/>
           <w:u w:val="single"/>
         </w:rPr>
       </w:pPr>
-      <w:bookmarkStart w:id="3" w:name="_GoBack"/>
-      <w:bookmarkEnd w:id="3"/>
+    </w:p>
+    <w:tbl>
+      <w:tblPr>
+        <w:tblStyle w:val="Tablaconcuadrcula"/>
+        <w:tblW w:w="0" w:type="auto"/>
+        <w:tblLook w:val="04A0" w:firstRow="1" w:lastRow="0" w:firstColumn="1" w:lastColumn="0" w:noHBand="0" w:noVBand="1"/>
+      </w:tblPr>
+      <w:tblGrid>
+        <w:gridCol w:w="4414"/>
+        <w:gridCol w:w="4414"/>
+      </w:tblGrid>
+      <w:tr>
+        <w:tc>
+          <w:tcPr>
+            <w:tcW w:w="4414" w:type="dxa"/>
+          </w:tcPr>
+          <w:p>
+            <w:pPr>
+              <w:pStyle w:val="Sinespaciado"/>
+              <w:tabs>
+                <w:tab w:val="left" w:pos="5670"/>
+              </w:tabs>
+              <w:spacing w:line="276" w:lineRule="auto"/>
+              <w:jc w:val="center"/>
+            </w:pPr>
+            <w:r>
+              <w:lastRenderedPageBreak/>
+              <w:t>Nombre</w:t>
+            </w:r>
+          </w:p>
+        </w:tc>
+        <w:tc>
+          <w:tcPr>
+            <w:tcW w:w="4414" w:type="dxa"/>
+          </w:tcPr>
+          <w:p>
+            <w:pPr>
+              <w:pStyle w:val="Sinespaciado"/>
+              <w:tabs>
+                <w:tab w:val="left" w:pos="5670"/>
+              </w:tabs>
+              <w:spacing w:line="276" w:lineRule="auto"/>
+              <w:jc w:val="center"/>
+            </w:pPr>
+            <w:r>
+              <w:t>Puesto</w:t>
+            </w:r>
+          </w:p>
+        </w:tc>
+      </w:tr>
+      <w:tr>
+        <w:tc>
+          <w:tcPr>
+            <w:tcW w:w="4414" w:type="dxa"/>
+          </w:tcPr>
+          <w:p>
+            <w:pPr>
+              <w:pStyle w:val="Sinespaciado"/>
+              <w:tabs>
+                <w:tab w:val="left" w:pos="5670"/>
+              </w:tabs>
+              <w:spacing w:line="276" w:lineRule="auto"/>
+              <w:jc w:val="center"/>
+            </w:pPr>
+            <w:r>
+              <w:t>Emilio Sebastián Barrera Cali</w:t>
+            </w:r>
+          </w:p>
+        </w:tc>
+        <w:tc>
+          <w:tcPr>
+            <w:tcW w:w="4414" w:type="dxa"/>
+          </w:tcPr>
+          <w:p>
+            <w:pPr>
+              <w:pStyle w:val="Sinespaciado"/>
+              <w:tabs>
+                <w:tab w:val="left" w:pos="5670"/>
+              </w:tabs>
+              <w:spacing w:line="276" w:lineRule="auto"/>
+              <w:jc w:val="center"/>
+              <w:rPr>
+                <w:u w:val="single"/>
+              </w:rPr>
+            </w:pPr>
+            <w:r>
+              <w:t>Master</w:t>
+            </w:r>
+            <w:bookmarkStart w:id="3" w:name="_GoBack"/>
+            <w:bookmarkEnd w:id="3"/>
+          </w:p>
+        </w:tc>
+      </w:tr>
+      <w:tr>
+        <w:tc>
+          <w:tcPr>
+            <w:tcW w:w="4414" w:type="dxa"/>
+          </w:tcPr>
+          <w:p>
+            <w:pPr>
+              <w:pStyle w:val="Sinespaciado"/>
+              <w:tabs>
+                <w:tab w:val="left" w:pos="5670"/>
+              </w:tabs>
+              <w:spacing w:line="276" w:lineRule="auto"/>
+              <w:rPr>
+                <w:u w:val="single"/>
+              </w:rPr>
+            </w:pPr>
+          </w:p>
+        </w:tc>
+        <w:tc>
+          <w:tcPr>
+            <w:tcW w:w="4414" w:type="dxa"/>
+          </w:tcPr>
+          <w:p>
+            <w:pPr>
+              <w:pStyle w:val="Sinespaciado"/>
+              <w:tabs>
+                <w:tab w:val="left" w:pos="5670"/>
+              </w:tabs>
+              <w:spacing w:line="276" w:lineRule="auto"/>
+              <w:rPr>
+                <w:u w:val="single"/>
+              </w:rPr>
+            </w:pPr>
+          </w:p>
+        </w:tc>
+      </w:tr>
+      <w:tr>
+        <w:tc>
+          <w:tcPr>
+            <w:tcW w:w="4414" w:type="dxa"/>
+          </w:tcPr>
+          <w:p>
+            <w:pPr>
+              <w:pStyle w:val="Sinespaciado"/>
+              <w:tabs>
+                <w:tab w:val="left" w:pos="5670"/>
+              </w:tabs>
+              <w:spacing w:line="276" w:lineRule="auto"/>
+              <w:rPr>
+                <w:u w:val="single"/>
+              </w:rPr>
+            </w:pPr>
+          </w:p>
+        </w:tc>
+        <w:tc>
+          <w:tcPr>
+            <w:tcW w:w="4414" w:type="dxa"/>
+          </w:tcPr>
+          <w:p>
+            <w:pPr>
+              <w:pStyle w:val="Sinespaciado"/>
+              <w:tabs>
+                <w:tab w:val="left" w:pos="5670"/>
+              </w:tabs>
+              <w:spacing w:line="276" w:lineRule="auto"/>
+              <w:rPr>
+                <w:u w:val="single"/>
+              </w:rPr>
+            </w:pPr>
+          </w:p>
+        </w:tc>
+      </w:tr>
+      <w:tr>
+        <w:tc>
+          <w:tcPr>
+            <w:tcW w:w="4414" w:type="dxa"/>
+          </w:tcPr>
+          <w:p>
+            <w:pPr>
+              <w:pStyle w:val="Sinespaciado"/>
+              <w:tabs>
+                <w:tab w:val="left" w:pos="5670"/>
+              </w:tabs>
+              <w:spacing w:line="276" w:lineRule="auto"/>
+              <w:rPr>
+                <w:u w:val="single"/>
+              </w:rPr>
+            </w:pPr>
+          </w:p>
+        </w:tc>
+        <w:tc>
+          <w:tcPr>
+            <w:tcW w:w="4414" w:type="dxa"/>
+          </w:tcPr>
+          <w:p>
+            <w:pPr>
+              <w:pStyle w:val="Sinespaciado"/>
+              <w:tabs>
+                <w:tab w:val="left" w:pos="5670"/>
+              </w:tabs>
+              <w:spacing w:line="276" w:lineRule="auto"/>
+              <w:rPr>
+                <w:u w:val="single"/>
+              </w:rPr>
+            </w:pPr>
+          </w:p>
+        </w:tc>
+      </w:tr>
+      <w:tr>
+        <w:tc>
+          <w:tcPr>
+            <w:tcW w:w="4414" w:type="dxa"/>
+          </w:tcPr>
+          <w:p>
+            <w:pPr>
+              <w:pStyle w:val="Sinespaciado"/>
+              <w:tabs>
+                <w:tab w:val="left" w:pos="5670"/>
+              </w:tabs>
+              <w:spacing w:line="276" w:lineRule="auto"/>
+              <w:rPr>
+                <w:u w:val="single"/>
+              </w:rPr>
+            </w:pPr>
+          </w:p>
+        </w:tc>
+        <w:tc>
+          <w:tcPr>
+            <w:tcW w:w="4414" w:type="dxa"/>
+          </w:tcPr>
+          <w:p>
+            <w:pPr>
+              <w:pStyle w:val="Sinespaciado"/>
+              <w:tabs>
+                <w:tab w:val="left" w:pos="5670"/>
+              </w:tabs>
+              <w:spacing w:line="276" w:lineRule="auto"/>
+              <w:rPr>
+                <w:u w:val="single"/>
+              </w:rPr>
+            </w:pPr>
+          </w:p>
+        </w:tc>
+      </w:tr>
+      <w:tr>
+        <w:tc>
+          <w:tcPr>
+            <w:tcW w:w="4414" w:type="dxa"/>
+          </w:tcPr>
+          <w:p>
+            <w:pPr>
+              <w:pStyle w:val="Sinespaciado"/>
+              <w:tabs>
+                <w:tab w:val="left" w:pos="5670"/>
+              </w:tabs>
+              <w:spacing w:line="276" w:lineRule="auto"/>
+              <w:rPr>
+                <w:u w:val="single"/>
+              </w:rPr>
+            </w:pPr>
+          </w:p>
+        </w:tc>
+        <w:tc>
+          <w:tcPr>
+            <w:tcW w:w="4414" w:type="dxa"/>
+          </w:tcPr>
+          <w:p>
+            <w:pPr>
+              <w:pStyle w:val="Sinespaciado"/>
+              <w:tabs>
+                <w:tab w:val="left" w:pos="5670"/>
+              </w:tabs>
+              <w:spacing w:line="276" w:lineRule="auto"/>
+              <w:rPr>
+                <w:u w:val="single"/>
+              </w:rPr>
+            </w:pPr>
+          </w:p>
+        </w:tc>
+      </w:tr>
+      <w:tr>
+        <w:tc>
+          <w:tcPr>
+            <w:tcW w:w="4414" w:type="dxa"/>
+          </w:tcPr>
+          <w:p>
+            <w:pPr>
+              <w:pStyle w:val="Sinespaciado"/>
+              <w:tabs>
+                <w:tab w:val="left" w:pos="5670"/>
+              </w:tabs>
+              <w:spacing w:line="276" w:lineRule="auto"/>
+              <w:rPr>
+                <w:u w:val="single"/>
+              </w:rPr>
+            </w:pPr>
+          </w:p>
+        </w:tc>
+        <w:tc>
+          <w:tcPr>
+            <w:tcW w:w="4414" w:type="dxa"/>
+          </w:tcPr>
+          <w:p>
+            <w:pPr>
+              <w:pStyle w:val="Sinespaciado"/>
+              <w:tabs>
+                <w:tab w:val="left" w:pos="5670"/>
+              </w:tabs>
+              <w:spacing w:line="276" w:lineRule="auto"/>
+              <w:rPr>
+                <w:u w:val="single"/>
+              </w:rPr>
+            </w:pPr>
+          </w:p>
+        </w:tc>
+      </w:tr>
+      <w:tr>
+        <w:tc>
+          <w:tcPr>
+            <w:tcW w:w="4414" w:type="dxa"/>
+          </w:tcPr>
+          <w:p>
+            <w:pPr>
+              <w:pStyle w:val="Sinespaciado"/>
+              <w:tabs>
+                <w:tab w:val="left" w:pos="5670"/>
+              </w:tabs>
+              <w:spacing w:line="276" w:lineRule="auto"/>
+              <w:rPr>
+                <w:u w:val="single"/>
+              </w:rPr>
+            </w:pPr>
+          </w:p>
+        </w:tc>
+        <w:tc>
+          <w:tcPr>
+            <w:tcW w:w="4414" w:type="dxa"/>
+          </w:tcPr>
+          <w:p>
+            <w:pPr>
+              <w:pStyle w:val="Sinespaciado"/>
+              <w:tabs>
+                <w:tab w:val="left" w:pos="5670"/>
+              </w:tabs>
+              <w:spacing w:line="276" w:lineRule="auto"/>
+              <w:rPr>
+                <w:u w:val="single"/>
+              </w:rPr>
+            </w:pPr>
+          </w:p>
+        </w:tc>
+      </w:tr>
+      <w:tr>
+        <w:tc>
+          <w:tcPr>
+            <w:tcW w:w="4414" w:type="dxa"/>
+          </w:tcPr>
+          <w:p>
+            <w:pPr>
+              <w:pStyle w:val="Sinespaciado"/>
+              <w:tabs>
+                <w:tab w:val="left" w:pos="5670"/>
+              </w:tabs>
+              <w:spacing w:line="276" w:lineRule="auto"/>
+              <w:rPr>
+                <w:u w:val="single"/>
+              </w:rPr>
+            </w:pPr>
+          </w:p>
+        </w:tc>
+        <w:tc>
+          <w:tcPr>
+            <w:tcW w:w="4414" w:type="dxa"/>
+          </w:tcPr>
+          <w:p>
+            <w:pPr>
+              <w:pStyle w:val="Sinespaciado"/>
+              <w:tabs>
+                <w:tab w:val="left" w:pos="5670"/>
+              </w:tabs>
+              <w:spacing w:line="276" w:lineRule="auto"/>
+              <w:rPr>
+                <w:u w:val="single"/>
+              </w:rPr>
+            </w:pPr>
+          </w:p>
+        </w:tc>
+      </w:tr>
+      <w:tr>
+        <w:tc>
+          <w:tcPr>
+            <w:tcW w:w="4414" w:type="dxa"/>
+          </w:tcPr>
+          <w:p>
+            <w:pPr>
+              <w:pStyle w:val="Sinespaciado"/>
+              <w:tabs>
+                <w:tab w:val="left" w:pos="5670"/>
+              </w:tabs>
+              <w:spacing w:line="276" w:lineRule="auto"/>
+              <w:rPr>
+                <w:u w:val="single"/>
+              </w:rPr>
+            </w:pPr>
+          </w:p>
+        </w:tc>
+        <w:tc>
+          <w:tcPr>
+            <w:tcW w:w="4414" w:type="dxa"/>
+          </w:tcPr>
+          <w:p>
+            <w:pPr>
+              <w:pStyle w:val="Sinespaciado"/>
+              <w:tabs>
+                <w:tab w:val="left" w:pos="5670"/>
+              </w:tabs>
+              <w:spacing w:line="276" w:lineRule="auto"/>
+              <w:rPr>
+                <w:u w:val="single"/>
+              </w:rPr>
+            </w:pPr>
+          </w:p>
+        </w:tc>
+      </w:tr>
+    </w:tbl>
+    <w:p>
+      <w:pPr>
+        <w:pStyle w:val="Sinespaciado"/>
+        <w:tabs>
+          <w:tab w:val="left" w:pos="5670"/>
+        </w:tabs>
+        <w:spacing w:line="276" w:lineRule="auto"/>
+        <w:rPr>
+          <w:u w:val="single"/>
+        </w:rPr>
+      </w:pPr>
     </w:p>
     <w:sectPr>
       <w:pgSz w:w="12240" w:h="15840"/>

</xml_diff>

<commit_message>
add: Agregar nombre y puesto de cada integrante del scrum
</commit_message>
<xml_diff>
--- a/Proyecto_JavaEE.docx
+++ b/Proyecto_JavaEE.docx
@@ -1,6 +1,6 @@
 
 <file path=word/document.xml><?xml version="1.0" encoding="utf-8"?>
-<w:document xmlns:wpc="http://schemas.microsoft.com/office/word/2010/wordprocessingCanvas" xmlns:mc="http://schemas.openxmlformats.org/markup-compatibility/2006" xmlns:o="urn:schemas-microsoft-com:office:office" xmlns:r="http://schemas.openxmlformats.org/officeDocument/2006/relationships" xmlns:m="http://schemas.openxmlformats.org/officeDocument/2006/math" xmlns:v="urn:schemas-microsoft-com:vml" xmlns:wp14="http://schemas.microsoft.com/office/word/2010/wordprocessingDrawing" xmlns:wp="http://schemas.openxmlformats.org/drawingml/2006/wordprocessingDrawing" xmlns:w10="urn:schemas-microsoft-com:office:word" xmlns:w="http://schemas.openxmlformats.org/wordprocessingml/2006/main" xmlns:w14="http://schemas.microsoft.com/office/word/2010/wordml" xmlns:w15="http://schemas.microsoft.com/office/word/2012/wordml" xmlns:wpg="http://schemas.microsoft.com/office/word/2010/wordprocessingGroup" xmlns:wpi="http://schemas.microsoft.com/office/word/2010/wordprocessingInk" xmlns:wne="http://schemas.microsoft.com/office/word/2006/wordml" xmlns:wps="http://schemas.microsoft.com/office/word/2010/wordprocessingShape" mc:Ignorable="w14 w15 wp14">
+<w:document xmlns:wpc="http://schemas.microsoft.com/office/word/2010/wordprocessingCanvas" xmlns:cx="http://schemas.microsoft.com/office/drawing/2014/chartex" xmlns:cx1="http://schemas.microsoft.com/office/drawing/2015/9/8/chartex" xmlns:cx2="http://schemas.microsoft.com/office/drawing/2015/10/21/chartex" xmlns:cx3="http://schemas.microsoft.com/office/drawing/2016/5/9/chartex" xmlns:cx4="http://schemas.microsoft.com/office/drawing/2016/5/10/chartex" xmlns:cx5="http://schemas.microsoft.com/office/drawing/2016/5/11/chartex" xmlns:cx6="http://schemas.microsoft.com/office/drawing/2016/5/12/chartex" xmlns:cx7="http://schemas.microsoft.com/office/drawing/2016/5/13/chartex" xmlns:cx8="http://schemas.microsoft.com/office/drawing/2016/5/14/chartex" xmlns:mc="http://schemas.openxmlformats.org/markup-compatibility/2006" xmlns:aink="http://schemas.microsoft.com/office/drawing/2016/ink" xmlns:am3d="http://schemas.microsoft.com/office/drawing/2017/model3d" xmlns:o="urn:schemas-microsoft-com:office:office" xmlns:r="http://schemas.openxmlformats.org/officeDocument/2006/relationships" xmlns:m="http://schemas.openxmlformats.org/officeDocument/2006/math" xmlns:v="urn:schemas-microsoft-com:vml" xmlns:wp14="http://schemas.microsoft.com/office/word/2010/wordprocessingDrawing" xmlns:wp="http://schemas.openxmlformats.org/drawingml/2006/wordprocessingDrawing" xmlns:w10="urn:schemas-microsoft-com:office:word" xmlns:w="http://schemas.openxmlformats.org/wordprocessingml/2006/main" xmlns:w14="http://schemas.microsoft.com/office/word/2010/wordml" xmlns:w15="http://schemas.microsoft.com/office/word/2012/wordml" xmlns:w16cex="http://schemas.microsoft.com/office/word/2018/wordml/cex" xmlns:w16cid="http://schemas.microsoft.com/office/word/2016/wordml/cid" xmlns:w16="http://schemas.microsoft.com/office/word/2018/wordml" xmlns:w16sdtdh="http://schemas.microsoft.com/office/word/2020/wordml/sdtdatahash" xmlns:w16se="http://schemas.microsoft.com/office/word/2015/wordml/symex" xmlns:wpg="http://schemas.microsoft.com/office/word/2010/wordprocessingGroup" xmlns:wpi="http://schemas.microsoft.com/office/word/2010/wordprocessingInk" xmlns:wne="http://schemas.microsoft.com/office/word/2006/wordml" xmlns:wps="http://schemas.microsoft.com/office/word/2010/wordprocessingShape" mc:Ignorable="w14 w15 w16se w16cid w16 w16cex w16sdtdh wp14">
   <w:body>
     <w:p>
       <w:pPr>
@@ -45,7 +45,7 @@
                     </pic:cNvPicPr>
                   </pic:nvPicPr>
                   <pic:blipFill>
-                    <a:blip r:embed="rId6" cstate="print">
+                    <a:blip r:embed="rId8" cstate="print">
                       <a:extLst>
                         <a:ext uri="{28A0092B-C50C-407E-A947-70E740481C1C}">
                           <a14:useLocalDpi xmlns:a14="http://schemas.microsoft.com/office/drawing/2010/main" val="0"/>
@@ -293,8 +293,18 @@
           <w:b/>
           <w:sz w:val="40"/>
         </w:rPr>
-        <w:t>Proyecto de ventas JavaEE</w:t>
-      </w:r>
+        <w:t xml:space="preserve">Proyecto de ventas </w:t>
+      </w:r>
+      <w:proofErr w:type="spellStart"/>
+      <w:r>
+        <w:rPr>
+          <w:rFonts w:ascii="Arial" w:hAnsi="Arial" w:cs="Arial"/>
+          <w:b/>
+          <w:sz w:val="40"/>
+        </w:rPr>
+        <w:t>JavaEE</w:t>
+      </w:r>
+      <w:proofErr w:type="spellEnd"/>
     </w:p>
     <w:p>
       <w:pPr>
@@ -680,8 +690,6 @@
             <w:r>
               <w:t>Master</w:t>
             </w:r>
-            <w:bookmarkStart w:id="3" w:name="_GoBack"/>
-            <w:bookmarkEnd w:id="3"/>
           </w:p>
         </w:tc>
       </w:tr>
@@ -697,27 +705,35 @@
                 <w:tab w:val="left" w:pos="5670"/>
               </w:tabs>
               <w:spacing w:line="276" w:lineRule="auto"/>
-              <w:rPr>
-                <w:u w:val="single"/>
-              </w:rPr>
-            </w:pPr>
-          </w:p>
-        </w:tc>
-        <w:tc>
-          <w:tcPr>
-            <w:tcW w:w="4414" w:type="dxa"/>
-          </w:tcPr>
-          <w:p>
-            <w:pPr>
-              <w:pStyle w:val="Sinespaciado"/>
-              <w:tabs>
-                <w:tab w:val="left" w:pos="5670"/>
-              </w:tabs>
-              <w:spacing w:line="276" w:lineRule="auto"/>
-              <w:rPr>
-                <w:u w:val="single"/>
-              </w:rPr>
-            </w:pPr>
+              <w:jc w:val="center"/>
+            </w:pPr>
+            <w:r>
+              <w:t>Edgar Roberto</w:t>
+            </w:r>
+            <w:r>
+              <w:t xml:space="preserve"> Genaro</w:t>
+            </w:r>
+            <w:r>
+              <w:t xml:space="preserve"> Catalán Méndez</w:t>
+            </w:r>
+          </w:p>
+        </w:tc>
+        <w:tc>
+          <w:tcPr>
+            <w:tcW w:w="4414" w:type="dxa"/>
+          </w:tcPr>
+          <w:p>
+            <w:pPr>
+              <w:pStyle w:val="Sinespaciado"/>
+              <w:tabs>
+                <w:tab w:val="left" w:pos="5670"/>
+              </w:tabs>
+              <w:spacing w:line="276" w:lineRule="auto"/>
+              <w:jc w:val="center"/>
+            </w:pPr>
+            <w:r>
+              <w:t>Programador</w:t>
+            </w:r>
           </w:p>
         </w:tc>
       </w:tr>
@@ -733,27 +749,34 @@
                 <w:tab w:val="left" w:pos="5670"/>
               </w:tabs>
               <w:spacing w:line="276" w:lineRule="auto"/>
-              <w:rPr>
-                <w:u w:val="single"/>
-              </w:rPr>
-            </w:pPr>
-          </w:p>
-        </w:tc>
-        <w:tc>
-          <w:tcPr>
-            <w:tcW w:w="4414" w:type="dxa"/>
-          </w:tcPr>
-          <w:p>
-            <w:pPr>
-              <w:pStyle w:val="Sinespaciado"/>
-              <w:tabs>
-                <w:tab w:val="left" w:pos="5670"/>
-              </w:tabs>
-              <w:spacing w:line="276" w:lineRule="auto"/>
-              <w:rPr>
-                <w:u w:val="single"/>
-              </w:rPr>
-            </w:pPr>
+              <w:jc w:val="center"/>
+            </w:pPr>
+            <w:r>
+              <w:t xml:space="preserve">Luis Fernando Castro </w:t>
+            </w:r>
+            <w:proofErr w:type="spellStart"/>
+            <w:r>
+              <w:t>Xicon</w:t>
+            </w:r>
+            <w:proofErr w:type="spellEnd"/>
+          </w:p>
+        </w:tc>
+        <w:tc>
+          <w:tcPr>
+            <w:tcW w:w="4414" w:type="dxa"/>
+          </w:tcPr>
+          <w:p>
+            <w:pPr>
+              <w:pStyle w:val="Sinespaciado"/>
+              <w:tabs>
+                <w:tab w:val="left" w:pos="5670"/>
+              </w:tabs>
+              <w:spacing w:line="276" w:lineRule="auto"/>
+              <w:jc w:val="center"/>
+            </w:pPr>
+            <w:r>
+              <w:t>Programador</w:t>
+            </w:r>
           </w:p>
         </w:tc>
       </w:tr>
@@ -769,27 +792,29 @@
                 <w:tab w:val="left" w:pos="5670"/>
               </w:tabs>
               <w:spacing w:line="276" w:lineRule="auto"/>
-              <w:rPr>
-                <w:u w:val="single"/>
-              </w:rPr>
-            </w:pPr>
-          </w:p>
-        </w:tc>
-        <w:tc>
-          <w:tcPr>
-            <w:tcW w:w="4414" w:type="dxa"/>
-          </w:tcPr>
-          <w:p>
-            <w:pPr>
-              <w:pStyle w:val="Sinespaciado"/>
-              <w:tabs>
-                <w:tab w:val="left" w:pos="5670"/>
-              </w:tabs>
-              <w:spacing w:line="276" w:lineRule="auto"/>
-              <w:rPr>
-                <w:u w:val="single"/>
-              </w:rPr>
-            </w:pPr>
+              <w:jc w:val="center"/>
+            </w:pPr>
+            <w:r>
+              <w:t>José Carlos Cortez López</w:t>
+            </w:r>
+          </w:p>
+        </w:tc>
+        <w:tc>
+          <w:tcPr>
+            <w:tcW w:w="4414" w:type="dxa"/>
+          </w:tcPr>
+          <w:p>
+            <w:pPr>
+              <w:pStyle w:val="Sinespaciado"/>
+              <w:tabs>
+                <w:tab w:val="left" w:pos="5670"/>
+              </w:tabs>
+              <w:spacing w:line="276" w:lineRule="auto"/>
+              <w:jc w:val="center"/>
+            </w:pPr>
+            <w:r>
+              <w:t>Programador</w:t>
+            </w:r>
           </w:p>
         </w:tc>
       </w:tr>
@@ -805,27 +830,37 @@
                 <w:tab w:val="left" w:pos="5670"/>
               </w:tabs>
               <w:spacing w:line="276" w:lineRule="auto"/>
-              <w:rPr>
-                <w:u w:val="single"/>
-              </w:rPr>
-            </w:pPr>
-          </w:p>
-        </w:tc>
-        <w:tc>
-          <w:tcPr>
-            <w:tcW w:w="4414" w:type="dxa"/>
-          </w:tcPr>
-          <w:p>
-            <w:pPr>
-              <w:pStyle w:val="Sinespaciado"/>
-              <w:tabs>
-                <w:tab w:val="left" w:pos="5670"/>
-              </w:tabs>
-              <w:spacing w:line="276" w:lineRule="auto"/>
-              <w:rPr>
-                <w:u w:val="single"/>
-              </w:rPr>
-            </w:pPr>
+              <w:jc w:val="center"/>
+            </w:pPr>
+            <w:r>
+              <w:t xml:space="preserve">Edwin Fernando </w:t>
+            </w:r>
+            <w:proofErr w:type="spellStart"/>
+            <w:r>
+              <w:t>Muxtay</w:t>
+            </w:r>
+            <w:proofErr w:type="spellEnd"/>
+            <w:r>
+              <w:t xml:space="preserve"> Fuentes</w:t>
+            </w:r>
+          </w:p>
+        </w:tc>
+        <w:tc>
+          <w:tcPr>
+            <w:tcW w:w="4414" w:type="dxa"/>
+          </w:tcPr>
+          <w:p>
+            <w:pPr>
+              <w:pStyle w:val="Sinespaciado"/>
+              <w:tabs>
+                <w:tab w:val="left" w:pos="5670"/>
+              </w:tabs>
+              <w:spacing w:line="276" w:lineRule="auto"/>
+              <w:jc w:val="center"/>
+            </w:pPr>
+            <w:r>
+              <w:t>Programador</w:t>
+            </w:r>
           </w:p>
         </w:tc>
       </w:tr>
@@ -841,27 +876,34 @@
                 <w:tab w:val="left" w:pos="5670"/>
               </w:tabs>
               <w:spacing w:line="276" w:lineRule="auto"/>
-              <w:rPr>
-                <w:u w:val="single"/>
-              </w:rPr>
-            </w:pPr>
-          </w:p>
-        </w:tc>
-        <w:tc>
-          <w:tcPr>
-            <w:tcW w:w="4414" w:type="dxa"/>
-          </w:tcPr>
-          <w:p>
-            <w:pPr>
-              <w:pStyle w:val="Sinespaciado"/>
-              <w:tabs>
-                <w:tab w:val="left" w:pos="5670"/>
-              </w:tabs>
-              <w:spacing w:line="276" w:lineRule="auto"/>
-              <w:rPr>
-                <w:u w:val="single"/>
-              </w:rPr>
-            </w:pPr>
+              <w:jc w:val="center"/>
+            </w:pPr>
+            <w:r>
+              <w:t xml:space="preserve">Estuardo Daniel Gómez </w:t>
+            </w:r>
+            <w:proofErr w:type="spellStart"/>
+            <w:r>
+              <w:t>Chity</w:t>
+            </w:r>
+            <w:proofErr w:type="spellEnd"/>
+          </w:p>
+        </w:tc>
+        <w:tc>
+          <w:tcPr>
+            <w:tcW w:w="4414" w:type="dxa"/>
+          </w:tcPr>
+          <w:p>
+            <w:pPr>
+              <w:pStyle w:val="Sinespaciado"/>
+              <w:tabs>
+                <w:tab w:val="left" w:pos="5670"/>
+              </w:tabs>
+              <w:spacing w:line="276" w:lineRule="auto"/>
+              <w:jc w:val="center"/>
+            </w:pPr>
+            <w:r>
+              <w:t>Programador</w:t>
+            </w:r>
           </w:p>
         </w:tc>
       </w:tr>
@@ -877,27 +919,29 @@
                 <w:tab w:val="left" w:pos="5670"/>
               </w:tabs>
               <w:spacing w:line="276" w:lineRule="auto"/>
-              <w:rPr>
-                <w:u w:val="single"/>
-              </w:rPr>
-            </w:pPr>
-          </w:p>
-        </w:tc>
-        <w:tc>
-          <w:tcPr>
-            <w:tcW w:w="4414" w:type="dxa"/>
-          </w:tcPr>
-          <w:p>
-            <w:pPr>
-              <w:pStyle w:val="Sinespaciado"/>
-              <w:tabs>
-                <w:tab w:val="left" w:pos="5670"/>
-              </w:tabs>
-              <w:spacing w:line="276" w:lineRule="auto"/>
-              <w:rPr>
-                <w:u w:val="single"/>
-              </w:rPr>
-            </w:pPr>
+              <w:jc w:val="center"/>
+            </w:pPr>
+            <w:r>
+              <w:t>José Emilio Bolaños López</w:t>
+            </w:r>
+          </w:p>
+        </w:tc>
+        <w:tc>
+          <w:tcPr>
+            <w:tcW w:w="4414" w:type="dxa"/>
+          </w:tcPr>
+          <w:p>
+            <w:pPr>
+              <w:pStyle w:val="Sinespaciado"/>
+              <w:tabs>
+                <w:tab w:val="left" w:pos="5670"/>
+              </w:tabs>
+              <w:spacing w:line="276" w:lineRule="auto"/>
+              <w:jc w:val="center"/>
+            </w:pPr>
+            <w:r>
+              <w:t>Programador</w:t>
+            </w:r>
           </w:p>
         </w:tc>
       </w:tr>
@@ -913,27 +957,37 @@
                 <w:tab w:val="left" w:pos="5670"/>
               </w:tabs>
               <w:spacing w:line="276" w:lineRule="auto"/>
-              <w:rPr>
-                <w:u w:val="single"/>
-              </w:rPr>
-            </w:pPr>
-          </w:p>
-        </w:tc>
-        <w:tc>
-          <w:tcPr>
-            <w:tcW w:w="4414" w:type="dxa"/>
-          </w:tcPr>
-          <w:p>
-            <w:pPr>
-              <w:pStyle w:val="Sinespaciado"/>
-              <w:tabs>
-                <w:tab w:val="left" w:pos="5670"/>
-              </w:tabs>
-              <w:spacing w:line="276" w:lineRule="auto"/>
-              <w:rPr>
-                <w:u w:val="single"/>
-              </w:rPr>
-            </w:pPr>
+              <w:jc w:val="center"/>
+            </w:pPr>
+            <w:r>
+              <w:t xml:space="preserve">Wagner </w:t>
+            </w:r>
+            <w:proofErr w:type="gramStart"/>
+            <w:r>
+              <w:t>Alexander  Espinoza</w:t>
+            </w:r>
+            <w:proofErr w:type="gramEnd"/>
+            <w:r>
+              <w:t xml:space="preserve"> Salay</w:t>
+            </w:r>
+          </w:p>
+        </w:tc>
+        <w:tc>
+          <w:tcPr>
+            <w:tcW w:w="4414" w:type="dxa"/>
+          </w:tcPr>
+          <w:p>
+            <w:pPr>
+              <w:pStyle w:val="Sinespaciado"/>
+              <w:tabs>
+                <w:tab w:val="left" w:pos="5670"/>
+              </w:tabs>
+              <w:spacing w:line="276" w:lineRule="auto"/>
+              <w:jc w:val="center"/>
+            </w:pPr>
+            <w:r>
+              <w:t>Programador</w:t>
+            </w:r>
           </w:p>
         </w:tc>
       </w:tr>
@@ -949,27 +1003,29 @@
                 <w:tab w:val="left" w:pos="5670"/>
               </w:tabs>
               <w:spacing w:line="276" w:lineRule="auto"/>
-              <w:rPr>
-                <w:u w:val="single"/>
-              </w:rPr>
-            </w:pPr>
-          </w:p>
-        </w:tc>
-        <w:tc>
-          <w:tcPr>
-            <w:tcW w:w="4414" w:type="dxa"/>
-          </w:tcPr>
-          <w:p>
-            <w:pPr>
-              <w:pStyle w:val="Sinespaciado"/>
-              <w:tabs>
-                <w:tab w:val="left" w:pos="5670"/>
-              </w:tabs>
-              <w:spacing w:line="276" w:lineRule="auto"/>
-              <w:rPr>
-                <w:u w:val="single"/>
-              </w:rPr>
-            </w:pPr>
+              <w:jc w:val="center"/>
+            </w:pPr>
+            <w:r>
+              <w:t>Ángelo Ricardo García Hernández</w:t>
+            </w:r>
+          </w:p>
+        </w:tc>
+        <w:tc>
+          <w:tcPr>
+            <w:tcW w:w="4414" w:type="dxa"/>
+          </w:tcPr>
+          <w:p>
+            <w:pPr>
+              <w:pStyle w:val="Sinespaciado"/>
+              <w:tabs>
+                <w:tab w:val="left" w:pos="5670"/>
+              </w:tabs>
+              <w:spacing w:line="276" w:lineRule="auto"/>
+              <w:jc w:val="center"/>
+            </w:pPr>
+            <w:r>
+              <w:t>Programador</w:t>
+            </w:r>
           </w:p>
         </w:tc>
       </w:tr>
@@ -985,27 +1041,29 @@
                 <w:tab w:val="left" w:pos="5670"/>
               </w:tabs>
               <w:spacing w:line="276" w:lineRule="auto"/>
-              <w:rPr>
-                <w:u w:val="single"/>
-              </w:rPr>
-            </w:pPr>
-          </w:p>
-        </w:tc>
-        <w:tc>
-          <w:tcPr>
-            <w:tcW w:w="4414" w:type="dxa"/>
-          </w:tcPr>
-          <w:p>
-            <w:pPr>
-              <w:pStyle w:val="Sinespaciado"/>
-              <w:tabs>
-                <w:tab w:val="left" w:pos="5670"/>
-              </w:tabs>
-              <w:spacing w:line="276" w:lineRule="auto"/>
-              <w:rPr>
-                <w:u w:val="single"/>
-              </w:rPr>
-            </w:pPr>
+              <w:jc w:val="center"/>
+            </w:pPr>
+            <w:r>
+              <w:t>Daniel Alejandro Marroquín Zabala</w:t>
+            </w:r>
+          </w:p>
+        </w:tc>
+        <w:tc>
+          <w:tcPr>
+            <w:tcW w:w="4414" w:type="dxa"/>
+          </w:tcPr>
+          <w:p>
+            <w:pPr>
+              <w:pStyle w:val="Sinespaciado"/>
+              <w:tabs>
+                <w:tab w:val="left" w:pos="5670"/>
+              </w:tabs>
+              <w:spacing w:line="276" w:lineRule="auto"/>
+              <w:jc w:val="center"/>
+            </w:pPr>
+            <w:r>
+              <w:t>Programador</w:t>
+            </w:r>
           </w:p>
         </w:tc>
       </w:tr>
@@ -1033,7 +1091,7 @@
 </file>
 
 <file path=word/comments.xml><?xml version="1.0" encoding="utf-8"?>
-<w:comments xmlns:wpc="http://schemas.microsoft.com/office/word/2010/wordprocessingCanvas" xmlns:mc="http://schemas.openxmlformats.org/markup-compatibility/2006" xmlns:o="urn:schemas-microsoft-com:office:office" xmlns:r="http://schemas.openxmlformats.org/officeDocument/2006/relationships" xmlns:m="http://schemas.openxmlformats.org/officeDocument/2006/math" xmlns:v="urn:schemas-microsoft-com:vml" xmlns:wp14="http://schemas.microsoft.com/office/word/2010/wordprocessingDrawing" xmlns:wp="http://schemas.openxmlformats.org/drawingml/2006/wordprocessingDrawing" xmlns:w10="urn:schemas-microsoft-com:office:word" xmlns:w="http://schemas.openxmlformats.org/wordprocessingml/2006/main" xmlns:w14="http://schemas.microsoft.com/office/word/2010/wordml" xmlns:w15="http://schemas.microsoft.com/office/word/2012/wordml" xmlns:wpg="http://schemas.microsoft.com/office/word/2010/wordprocessingGroup" xmlns:wpi="http://schemas.microsoft.com/office/word/2010/wordprocessingInk" xmlns:wne="http://schemas.microsoft.com/office/word/2006/wordml" xmlns:wps="http://schemas.microsoft.com/office/word/2010/wordprocessingShape" mc:Ignorable="w14 w15 wp14">
+<w:comments xmlns:wpc="http://schemas.microsoft.com/office/word/2010/wordprocessingCanvas" xmlns:cx="http://schemas.microsoft.com/office/drawing/2014/chartex" xmlns:cx1="http://schemas.microsoft.com/office/drawing/2015/9/8/chartex" xmlns:cx2="http://schemas.microsoft.com/office/drawing/2015/10/21/chartex" xmlns:cx3="http://schemas.microsoft.com/office/drawing/2016/5/9/chartex" xmlns:cx4="http://schemas.microsoft.com/office/drawing/2016/5/10/chartex" xmlns:cx5="http://schemas.microsoft.com/office/drawing/2016/5/11/chartex" xmlns:cx6="http://schemas.microsoft.com/office/drawing/2016/5/12/chartex" xmlns:cx7="http://schemas.microsoft.com/office/drawing/2016/5/13/chartex" xmlns:cx8="http://schemas.microsoft.com/office/drawing/2016/5/14/chartex" xmlns:mc="http://schemas.openxmlformats.org/markup-compatibility/2006" xmlns:aink="http://schemas.microsoft.com/office/drawing/2016/ink" xmlns:am3d="http://schemas.microsoft.com/office/drawing/2017/model3d" xmlns:o="urn:schemas-microsoft-com:office:office" xmlns:r="http://schemas.openxmlformats.org/officeDocument/2006/relationships" xmlns:m="http://schemas.openxmlformats.org/officeDocument/2006/math" xmlns:v="urn:schemas-microsoft-com:vml" xmlns:wp14="http://schemas.microsoft.com/office/word/2010/wordprocessingDrawing" xmlns:wp="http://schemas.openxmlformats.org/drawingml/2006/wordprocessingDrawing" xmlns:w10="urn:schemas-microsoft-com:office:word" xmlns:w="http://schemas.openxmlformats.org/wordprocessingml/2006/main" xmlns:w14="http://schemas.microsoft.com/office/word/2010/wordml" xmlns:w15="http://schemas.microsoft.com/office/word/2012/wordml" xmlns:w16cex="http://schemas.microsoft.com/office/word/2018/wordml/cex" xmlns:w16cid="http://schemas.microsoft.com/office/word/2016/wordml/cid" xmlns:w16="http://schemas.microsoft.com/office/word/2018/wordml" xmlns:w16sdtdh="http://schemas.microsoft.com/office/word/2020/wordml/sdtdatahash" xmlns:w16se="http://schemas.microsoft.com/office/word/2015/wordml/symex" xmlns:wpg="http://schemas.microsoft.com/office/word/2010/wordprocessingGroup" xmlns:wpi="http://schemas.microsoft.com/office/word/2010/wordprocessingInk" xmlns:wne="http://schemas.microsoft.com/office/word/2006/wordml" xmlns:wps="http://schemas.microsoft.com/office/word/2010/wordprocessingShape" mc:Ignorable="w14 w15 w16se w16cid w16 w16cex w16sdtdh wp14">
   <w:comment w:id="0" w:author="Pedro Armas" w:date="2023-11-27T00:25:00Z" w:initials="PA">
     <w:p>
       <w:pPr>
@@ -1086,7 +1144,7 @@
 </file>
 
 <file path=word/commentsExtended.xml><?xml version="1.0" encoding="utf-8"?>
-<w15:commentsEx xmlns:wpc="http://schemas.microsoft.com/office/word/2010/wordprocessingCanvas" xmlns:mc="http://schemas.openxmlformats.org/markup-compatibility/2006" xmlns:o="urn:schemas-microsoft-com:office:office" xmlns:r="http://schemas.openxmlformats.org/officeDocument/2006/relationships" xmlns:m="http://schemas.openxmlformats.org/officeDocument/2006/math" xmlns:v="urn:schemas-microsoft-com:vml" xmlns:wp14="http://schemas.microsoft.com/office/word/2010/wordprocessingDrawing" xmlns:wp="http://schemas.openxmlformats.org/drawingml/2006/wordprocessingDrawing" xmlns:w10="urn:schemas-microsoft-com:office:word" xmlns:w="http://schemas.openxmlformats.org/wordprocessingml/2006/main" xmlns:w14="http://schemas.microsoft.com/office/word/2010/wordml" xmlns:w15="http://schemas.microsoft.com/office/word/2012/wordml" xmlns:wpg="http://schemas.microsoft.com/office/word/2010/wordprocessingGroup" xmlns:wpi="http://schemas.microsoft.com/office/word/2010/wordprocessingInk" xmlns:wne="http://schemas.microsoft.com/office/word/2006/wordml" xmlns:wps="http://schemas.microsoft.com/office/word/2010/wordprocessingShape" mc:Ignorable="w14 w15 wp14">
+<w15:commentsEx xmlns:wpc="http://schemas.microsoft.com/office/word/2010/wordprocessingCanvas" xmlns:cx="http://schemas.microsoft.com/office/drawing/2014/chartex" xmlns:cx1="http://schemas.microsoft.com/office/drawing/2015/9/8/chartex" xmlns:cx2="http://schemas.microsoft.com/office/drawing/2015/10/21/chartex" xmlns:cx3="http://schemas.microsoft.com/office/drawing/2016/5/9/chartex" xmlns:cx4="http://schemas.microsoft.com/office/drawing/2016/5/10/chartex" xmlns:cx5="http://schemas.microsoft.com/office/drawing/2016/5/11/chartex" xmlns:cx6="http://schemas.microsoft.com/office/drawing/2016/5/12/chartex" xmlns:cx7="http://schemas.microsoft.com/office/drawing/2016/5/13/chartex" xmlns:cx8="http://schemas.microsoft.com/office/drawing/2016/5/14/chartex" xmlns:mc="http://schemas.openxmlformats.org/markup-compatibility/2006" xmlns:aink="http://schemas.microsoft.com/office/drawing/2016/ink" xmlns:am3d="http://schemas.microsoft.com/office/drawing/2017/model3d" xmlns:o="urn:schemas-microsoft-com:office:office" xmlns:r="http://schemas.openxmlformats.org/officeDocument/2006/relationships" xmlns:m="http://schemas.openxmlformats.org/officeDocument/2006/math" xmlns:v="urn:schemas-microsoft-com:vml" xmlns:wp14="http://schemas.microsoft.com/office/word/2010/wordprocessingDrawing" xmlns:wp="http://schemas.openxmlformats.org/drawingml/2006/wordprocessingDrawing" xmlns:w10="urn:schemas-microsoft-com:office:word" xmlns:w="http://schemas.openxmlformats.org/wordprocessingml/2006/main" xmlns:w14="http://schemas.microsoft.com/office/word/2010/wordml" xmlns:w15="http://schemas.microsoft.com/office/word/2012/wordml" xmlns:w16cex="http://schemas.microsoft.com/office/word/2018/wordml/cex" xmlns:w16cid="http://schemas.microsoft.com/office/word/2016/wordml/cid" xmlns:w16="http://schemas.microsoft.com/office/word/2018/wordml" xmlns:w16sdtdh="http://schemas.microsoft.com/office/word/2020/wordml/sdtdatahash" xmlns:w16se="http://schemas.microsoft.com/office/word/2015/wordml/symex" xmlns:wpg="http://schemas.microsoft.com/office/word/2010/wordprocessingGroup" xmlns:wpi="http://schemas.microsoft.com/office/word/2010/wordprocessingInk" xmlns:wne="http://schemas.microsoft.com/office/word/2006/wordml" xmlns:wps="http://schemas.microsoft.com/office/word/2010/wordprocessingShape" mc:Ignorable="w14 w15 w16se w16cid w16 w16cex w16sdtdh wp14">
   <w15:commentEx w15:paraId="34D7B734" w15:done="0"/>
   <w15:commentEx w15:paraId="1AF62A36" w15:done="0"/>
   <w15:commentEx w15:paraId="00D7F781" w15:done="0"/>
@@ -1097,9 +1155,6 @@
 <w16cex:commentsExtensible xmlns:wpc="http://schemas.microsoft.com/office/word/2010/wordprocessingCanvas" xmlns:cx="http://schemas.microsoft.com/office/drawing/2014/chartex" xmlns:cx1="http://schemas.microsoft.com/office/drawing/2015/9/8/chartex" xmlns:cx2="http://schemas.microsoft.com/office/drawing/2015/10/21/chartex" xmlns:cx3="http://schemas.microsoft.com/office/drawing/2016/5/9/chartex" xmlns:cx4="http://schemas.microsoft.com/office/drawing/2016/5/10/chartex" xmlns:cx5="http://schemas.microsoft.com/office/drawing/2016/5/11/chartex" xmlns:cx6="http://schemas.microsoft.com/office/drawing/2016/5/12/chartex" xmlns:cx7="http://schemas.microsoft.com/office/drawing/2016/5/13/chartex" xmlns:cx8="http://schemas.microsoft.com/office/drawing/2016/5/14/chartex" xmlns:mc="http://schemas.openxmlformats.org/markup-compatibility/2006" xmlns:aink="http://schemas.microsoft.com/office/drawing/2016/ink" xmlns:am3d="http://schemas.microsoft.com/office/drawing/2017/model3d" xmlns:o="urn:schemas-microsoft-com:office:office" xmlns:r="http://schemas.openxmlformats.org/officeDocument/2006/relationships" xmlns:m="http://schemas.openxmlformats.org/officeDocument/2006/math" xmlns:v="urn:schemas-microsoft-com:vml" xmlns:wp14="http://schemas.microsoft.com/office/word/2010/wordprocessingDrawing" xmlns:wp="http://schemas.openxmlformats.org/drawingml/2006/wordprocessingDrawing" xmlns:w10="urn:schemas-microsoft-com:office:word" xmlns:w="http://schemas.openxmlformats.org/wordprocessingml/2006/main" xmlns:w14="http://schemas.microsoft.com/office/word/2010/wordml" xmlns:w15="http://schemas.microsoft.com/office/word/2012/wordml" xmlns:w16cex="http://schemas.microsoft.com/office/word/2018/wordml/cex" xmlns:w16cid="http://schemas.microsoft.com/office/word/2016/wordml/cid" xmlns:w16="http://schemas.microsoft.com/office/word/2018/wordml" xmlns:w16sdtdh="http://schemas.microsoft.com/office/word/2020/wordml/sdtdatahash" xmlns:w16se="http://schemas.microsoft.com/office/word/2015/wordml/symex" xmlns:wpg="http://schemas.microsoft.com/office/word/2010/wordprocessingGroup" xmlns:wpi="http://schemas.microsoft.com/office/word/2010/wordprocessingInk" xmlns:wne="http://schemas.microsoft.com/office/word/2006/wordml" xmlns:wps="http://schemas.microsoft.com/office/word/2010/wordprocessingShape" mc:Ignorable="w14 w15 w16se w16cid w16 w16cex w16sdtdh wp14">
   <w16cex:commentExtensible w16cex:durableId="290E6085" w16cex:dateUtc="2023-11-27T06:25:00Z"/>
   <w16cex:commentExtensible w16cex:durableId="290E606C" w16cex:dateUtc="2023-11-27T06:25:00Z"/>
-  <w16cex:commentExtensible w16cex:durableId="290E6055" w16cex:dateUtc="2023-11-27T06:24:00Z"/>
-  <w16cex:commentExtensible w16cex:durableId="290E6014" w16cex:dateUtc="2023-11-27T06:23:00Z"/>
-  <w16cex:commentExtensible w16cex:durableId="290E6023" w16cex:dateUtc="2023-11-27T06:24:00Z"/>
   <w16cex:commentExtensible w16cex:durableId="290E6041" w16cex:dateUtc="2023-11-27T06:24:00Z"/>
 </w16cex:commentsExtensible>
 </file>
@@ -1108,15 +1163,12 @@
 <w16cid:commentsIds xmlns:wpc="http://schemas.microsoft.com/office/word/2010/wordprocessingCanvas" xmlns:cx="http://schemas.microsoft.com/office/drawing/2014/chartex" xmlns:cx1="http://schemas.microsoft.com/office/drawing/2015/9/8/chartex" xmlns:cx2="http://schemas.microsoft.com/office/drawing/2015/10/21/chartex" xmlns:cx3="http://schemas.microsoft.com/office/drawing/2016/5/9/chartex" xmlns:cx4="http://schemas.microsoft.com/office/drawing/2016/5/10/chartex" xmlns:cx5="http://schemas.microsoft.com/office/drawing/2016/5/11/chartex" xmlns:cx6="http://schemas.microsoft.com/office/drawing/2016/5/12/chartex" xmlns:cx7="http://schemas.microsoft.com/office/drawing/2016/5/13/chartex" xmlns:cx8="http://schemas.microsoft.com/office/drawing/2016/5/14/chartex" xmlns:mc="http://schemas.openxmlformats.org/markup-compatibility/2006" xmlns:aink="http://schemas.microsoft.com/office/drawing/2016/ink" xmlns:am3d="http://schemas.microsoft.com/office/drawing/2017/model3d" xmlns:o="urn:schemas-microsoft-com:office:office" xmlns:r="http://schemas.openxmlformats.org/officeDocument/2006/relationships" xmlns:m="http://schemas.openxmlformats.org/officeDocument/2006/math" xmlns:v="urn:schemas-microsoft-com:vml" xmlns:wp14="http://schemas.microsoft.com/office/word/2010/wordprocessingDrawing" xmlns:wp="http://schemas.openxmlformats.org/drawingml/2006/wordprocessingDrawing" xmlns:w10="urn:schemas-microsoft-com:office:word" xmlns:w="http://schemas.openxmlformats.org/wordprocessingml/2006/main" xmlns:w14="http://schemas.microsoft.com/office/word/2010/wordml" xmlns:w15="http://schemas.microsoft.com/office/word/2012/wordml" xmlns:w16cex="http://schemas.microsoft.com/office/word/2018/wordml/cex" xmlns:w16cid="http://schemas.microsoft.com/office/word/2016/wordml/cid" xmlns:w16="http://schemas.microsoft.com/office/word/2018/wordml" xmlns:w16sdtdh="http://schemas.microsoft.com/office/word/2020/wordml/sdtdatahash" xmlns:w16se="http://schemas.microsoft.com/office/word/2015/wordml/symex" xmlns:wpg="http://schemas.microsoft.com/office/word/2010/wordprocessingGroup" xmlns:wpi="http://schemas.microsoft.com/office/word/2010/wordprocessingInk" xmlns:wne="http://schemas.microsoft.com/office/word/2006/wordml" xmlns:wps="http://schemas.microsoft.com/office/word/2010/wordprocessingShape" mc:Ignorable="w14 w15 w16se w16cid w16 w16cex w16sdtdh wp14">
   <w16cid:commentId w16cid:paraId="34D7B734" w16cid:durableId="290E6085"/>
   <w16cid:commentId w16cid:paraId="1AF62A36" w16cid:durableId="290E606C"/>
-  <w16cid:commentId w16cid:paraId="580B016D" w16cid:durableId="290E6055"/>
-  <w16cid:commentId w16cid:paraId="29875FAE" w16cid:durableId="290E6014"/>
-  <w16cid:commentId w16cid:paraId="7BA1931D" w16cid:durableId="290E6023"/>
   <w16cid:commentId w16cid:paraId="00D7F781" w16cid:durableId="290E6041"/>
 </w16cid:commentsIds>
 </file>
 
 <file path=word/people.xml><?xml version="1.0" encoding="utf-8"?>
-<w15:people xmlns:wpc="http://schemas.microsoft.com/office/word/2010/wordprocessingCanvas" xmlns:mc="http://schemas.openxmlformats.org/markup-compatibility/2006" xmlns:o="urn:schemas-microsoft-com:office:office" xmlns:r="http://schemas.openxmlformats.org/officeDocument/2006/relationships" xmlns:m="http://schemas.openxmlformats.org/officeDocument/2006/math" xmlns:v="urn:schemas-microsoft-com:vml" xmlns:wp14="http://schemas.microsoft.com/office/word/2010/wordprocessingDrawing" xmlns:wp="http://schemas.openxmlformats.org/drawingml/2006/wordprocessingDrawing" xmlns:w10="urn:schemas-microsoft-com:office:word" xmlns:w="http://schemas.openxmlformats.org/wordprocessingml/2006/main" xmlns:w14="http://schemas.microsoft.com/office/word/2010/wordml" xmlns:w15="http://schemas.microsoft.com/office/word/2012/wordml" xmlns:wpg="http://schemas.microsoft.com/office/word/2010/wordprocessingGroup" xmlns:wpi="http://schemas.microsoft.com/office/word/2010/wordprocessingInk" xmlns:wne="http://schemas.microsoft.com/office/word/2006/wordml" xmlns:wps="http://schemas.microsoft.com/office/word/2010/wordprocessingShape" mc:Ignorable="w14 w15 wp14">
+<w15:people xmlns:wpc="http://schemas.microsoft.com/office/word/2010/wordprocessingCanvas" xmlns:cx="http://schemas.microsoft.com/office/drawing/2014/chartex" xmlns:cx1="http://schemas.microsoft.com/office/drawing/2015/9/8/chartex" xmlns:cx2="http://schemas.microsoft.com/office/drawing/2015/10/21/chartex" xmlns:cx3="http://schemas.microsoft.com/office/drawing/2016/5/9/chartex" xmlns:cx4="http://schemas.microsoft.com/office/drawing/2016/5/10/chartex" xmlns:cx5="http://schemas.microsoft.com/office/drawing/2016/5/11/chartex" xmlns:cx6="http://schemas.microsoft.com/office/drawing/2016/5/12/chartex" xmlns:cx7="http://schemas.microsoft.com/office/drawing/2016/5/13/chartex" xmlns:cx8="http://schemas.microsoft.com/office/drawing/2016/5/14/chartex" xmlns:mc="http://schemas.openxmlformats.org/markup-compatibility/2006" xmlns:aink="http://schemas.microsoft.com/office/drawing/2016/ink" xmlns:am3d="http://schemas.microsoft.com/office/drawing/2017/model3d" xmlns:o="urn:schemas-microsoft-com:office:office" xmlns:r="http://schemas.openxmlformats.org/officeDocument/2006/relationships" xmlns:m="http://schemas.openxmlformats.org/officeDocument/2006/math" xmlns:v="urn:schemas-microsoft-com:vml" xmlns:wp14="http://schemas.microsoft.com/office/word/2010/wordprocessingDrawing" xmlns:wp="http://schemas.openxmlformats.org/drawingml/2006/wordprocessingDrawing" xmlns:w10="urn:schemas-microsoft-com:office:word" xmlns:w="http://schemas.openxmlformats.org/wordprocessingml/2006/main" xmlns:w14="http://schemas.microsoft.com/office/word/2010/wordml" xmlns:w15="http://schemas.microsoft.com/office/word/2012/wordml" xmlns:w16cex="http://schemas.microsoft.com/office/word/2018/wordml/cex" xmlns:w16cid="http://schemas.microsoft.com/office/word/2016/wordml/cid" xmlns:w16="http://schemas.microsoft.com/office/word/2018/wordml" xmlns:w16sdtdh="http://schemas.microsoft.com/office/word/2020/wordml/sdtdatahash" xmlns:w16se="http://schemas.microsoft.com/office/word/2015/wordml/symex" xmlns:wpg="http://schemas.microsoft.com/office/word/2010/wordprocessingGroup" xmlns:wpi="http://schemas.microsoft.com/office/word/2010/wordprocessingInk" xmlns:wne="http://schemas.microsoft.com/office/word/2006/wordml" xmlns:wps="http://schemas.microsoft.com/office/word/2010/wordprocessingShape" mc:Ignorable="w14 w15 w16se w16cid w16 w16cex w16sdtdh wp14">
   <w15:person w15:author="Pedro Armas">
     <w15:presenceInfo w15:providerId="Windows Live" w15:userId="a665e30787f7f555"/>
   </w15:person>
@@ -1124,7 +1176,7 @@
 </file>
 
 <file path=word/styles.xml><?xml version="1.0" encoding="utf-8"?>
-<w:styles xmlns:mc="http://schemas.openxmlformats.org/markup-compatibility/2006" xmlns:r="http://schemas.openxmlformats.org/officeDocument/2006/relationships" xmlns:w="http://schemas.openxmlformats.org/wordprocessingml/2006/main" xmlns:w14="http://schemas.microsoft.com/office/word/2010/wordml" xmlns:w15="http://schemas.microsoft.com/office/word/2012/wordml" mc:Ignorable="w14 w15">
+<w:styles xmlns:mc="http://schemas.openxmlformats.org/markup-compatibility/2006" xmlns:r="http://schemas.openxmlformats.org/officeDocument/2006/relationships" xmlns:w="http://schemas.openxmlformats.org/wordprocessingml/2006/main" xmlns:w14="http://schemas.microsoft.com/office/word/2010/wordml" xmlns:w15="http://schemas.microsoft.com/office/word/2012/wordml" xmlns:w16cex="http://schemas.microsoft.com/office/word/2018/wordml/cex" xmlns:w16cid="http://schemas.microsoft.com/office/word/2016/wordml/cid" xmlns:w16="http://schemas.microsoft.com/office/word/2018/wordml" xmlns:w16sdtdh="http://schemas.microsoft.com/office/word/2020/wordml/sdtdatahash" xmlns:w16se="http://schemas.microsoft.com/office/word/2015/wordml/symex" mc:Ignorable="w14 w15 w16se w16cid w16 w16cex w16sdtdh">
   <w:docDefaults>
     <w:rPrDefault>
       <w:rPr>
@@ -1140,7 +1192,7 @@
       </w:pPr>
     </w:pPrDefault>
   </w:docDefaults>
-  <w:latentStyles w:defLockedState="0" w:defUIPriority="99" w:defSemiHidden="0" w:defUnhideWhenUsed="0" w:defQFormat="0" w:count="371">
+  <w:latentStyles w:defLockedState="0" w:defUIPriority="99" w:defSemiHidden="0" w:defUnhideWhenUsed="0" w:defQFormat="0" w:count="376">
     <w:lsdException w:name="Normal" w:uiPriority="0" w:qFormat="1"/>
     <w:lsdException w:name="heading 1" w:uiPriority="9" w:qFormat="1"/>
     <w:lsdException w:name="heading 2" w:semiHidden="1" w:uiPriority="9" w:unhideWhenUsed="1" w:qFormat="1"/>
@@ -1246,7 +1298,6 @@
     <w:lsdException w:name="HTML Sample" w:semiHidden="1" w:unhideWhenUsed="1"/>
     <w:lsdException w:name="HTML Typewriter" w:semiHidden="1" w:unhideWhenUsed="1"/>
     <w:lsdException w:name="HTML Variable" w:semiHidden="1" w:unhideWhenUsed="1"/>
-    <w:lsdException w:name="Normal Table" w:semiHidden="1" w:unhideWhenUsed="1"/>
     <w:lsdException w:name="annotation subject" w:semiHidden="1" w:unhideWhenUsed="1"/>
     <w:lsdException w:name="No List" w:semiHidden="1" w:unhideWhenUsed="1"/>
     <w:lsdException w:name="Outline List 1" w:semiHidden="1" w:unhideWhenUsed="1"/>
@@ -1289,11 +1340,8 @@
     <w:lsdException w:name="Table Contemporary" w:semiHidden="1" w:unhideWhenUsed="1"/>
     <w:lsdException w:name="Table Elegant" w:semiHidden="1" w:unhideWhenUsed="1"/>
     <w:lsdException w:name="Table Professional" w:semiHidden="1" w:unhideWhenUsed="1"/>
-    <w:lsdException w:name="Table Subtle 1" w:semiHidden="1" w:unhideWhenUsed="1"/>
     <w:lsdException w:name="Table Subtle 2" w:semiHidden="1" w:unhideWhenUsed="1"/>
     <w:lsdException w:name="Table Web 1" w:semiHidden="1" w:unhideWhenUsed="1"/>
-    <w:lsdException w:name="Table Web 2" w:semiHidden="1" w:unhideWhenUsed="1"/>
-    <w:lsdException w:name="Table Web 3" w:semiHidden="1" w:unhideWhenUsed="1"/>
     <w:lsdException w:name="Balloon Text" w:semiHidden="1" w:unhideWhenUsed="1"/>
     <w:lsdException w:name="Table Grid" w:uiPriority="39"/>
     <w:lsdException w:name="Table Theme" w:semiHidden="1" w:unhideWhenUsed="1"/>
@@ -1512,6 +1560,11 @@
     <w:lsdException w:name="List Table 5 Dark Accent 6" w:uiPriority="50"/>
     <w:lsdException w:name="List Table 6 Colorful Accent 6" w:uiPriority="51"/>
     <w:lsdException w:name="List Table 7 Colorful Accent 6" w:uiPriority="52"/>
+    <w:lsdException w:name="Mention" w:semiHidden="1" w:unhideWhenUsed="1"/>
+    <w:lsdException w:name="Smart Hyperlink" w:semiHidden="1" w:unhideWhenUsed="1"/>
+    <w:lsdException w:name="Hashtag" w:semiHidden="1" w:unhideWhenUsed="1"/>
+    <w:lsdException w:name="Unresolved Mention" w:semiHidden="1" w:unhideWhenUsed="1"/>
+    <w:lsdException w:name="Smart Link" w:semiHidden="1" w:unhideWhenUsed="1"/>
   </w:latentStyles>
   <w:style w:type="paragraph" w:default="1" w:styleId="Normal">
     <w:name w:val="Normal"/>
@@ -1666,7 +1719,6 @@
       <w:spacing w:after="0" w:line="240" w:lineRule="auto"/>
     </w:pPr>
     <w:tblPr>
-      <w:tblInd w:w="0" w:type="dxa"/>
       <w:tblBorders>
         <w:top w:val="single" w:sz="4" w:space="0" w:color="auto"/>
         <w:left w:val="single" w:sz="4" w:space="0" w:color="auto"/>
@@ -1675,12 +1727,6 @@
         <w:insideH w:val="single" w:sz="4" w:space="0" w:color="auto"/>
         <w:insideV w:val="single" w:sz="4" w:space="0" w:color="auto"/>
       </w:tblBorders>
-      <w:tblCellMar>
-        <w:top w:w="0" w:type="dxa"/>
-        <w:left w:w="108" w:type="dxa"/>
-        <w:bottom w:w="0" w:type="dxa"/>
-        <w:right w:w="108" w:type="dxa"/>
-      </w:tblCellMar>
     </w:tblPr>
   </w:style>
 </w:styles>

</xml_diff>

<commit_message>
add: Agregar primera historia de Seguro
</commit_message>
<xml_diff>
--- a/Proyecto_JavaEE.docx
+++ b/Proyecto_JavaEE.docx
@@ -1,6 +1,6 @@
 
 <file path=word/document.xml><?xml version="1.0" encoding="utf-8"?>
-<w:document xmlns:wpc="http://schemas.microsoft.com/office/word/2010/wordprocessingCanvas" xmlns:cx="http://schemas.microsoft.com/office/drawing/2014/chartex" xmlns:cx1="http://schemas.microsoft.com/office/drawing/2015/9/8/chartex" xmlns:cx2="http://schemas.microsoft.com/office/drawing/2015/10/21/chartex" xmlns:cx3="http://schemas.microsoft.com/office/drawing/2016/5/9/chartex" xmlns:cx4="http://schemas.microsoft.com/office/drawing/2016/5/10/chartex" xmlns:cx5="http://schemas.microsoft.com/office/drawing/2016/5/11/chartex" xmlns:cx6="http://schemas.microsoft.com/office/drawing/2016/5/12/chartex" xmlns:cx7="http://schemas.microsoft.com/office/drawing/2016/5/13/chartex" xmlns:cx8="http://schemas.microsoft.com/office/drawing/2016/5/14/chartex" xmlns:mc="http://schemas.openxmlformats.org/markup-compatibility/2006" xmlns:aink="http://schemas.microsoft.com/office/drawing/2016/ink" xmlns:am3d="http://schemas.microsoft.com/office/drawing/2017/model3d" xmlns:o="urn:schemas-microsoft-com:office:office" xmlns:r="http://schemas.openxmlformats.org/officeDocument/2006/relationships" xmlns:m="http://schemas.openxmlformats.org/officeDocument/2006/math" xmlns:v="urn:schemas-microsoft-com:vml" xmlns:wp14="http://schemas.microsoft.com/office/word/2010/wordprocessingDrawing" xmlns:wp="http://schemas.openxmlformats.org/drawingml/2006/wordprocessingDrawing" xmlns:w10="urn:schemas-microsoft-com:office:word" xmlns:w="http://schemas.openxmlformats.org/wordprocessingml/2006/main" xmlns:w14="http://schemas.microsoft.com/office/word/2010/wordml" xmlns:w15="http://schemas.microsoft.com/office/word/2012/wordml" xmlns:w16cex="http://schemas.microsoft.com/office/word/2018/wordml/cex" xmlns:w16cid="http://schemas.microsoft.com/office/word/2016/wordml/cid" xmlns:w16="http://schemas.microsoft.com/office/word/2018/wordml" xmlns:w16sdtdh="http://schemas.microsoft.com/office/word/2020/wordml/sdtdatahash" xmlns:w16se="http://schemas.microsoft.com/office/word/2015/wordml/symex" xmlns:wpg="http://schemas.microsoft.com/office/word/2010/wordprocessingGroup" xmlns:wpi="http://schemas.microsoft.com/office/word/2010/wordprocessingInk" xmlns:wne="http://schemas.microsoft.com/office/word/2006/wordml" xmlns:wps="http://schemas.microsoft.com/office/word/2010/wordprocessingShape" mc:Ignorable="w14 w15 w16se w16cid w16 w16cex w16sdtdh wp14">
+<w:document xmlns:wpc="http://schemas.microsoft.com/office/word/2010/wordprocessingCanvas" xmlns:cx="http://schemas.microsoft.com/office/drawing/2014/chartex" xmlns:cx1="http://schemas.microsoft.com/office/drawing/2015/9/8/chartex" xmlns:cx2="http://schemas.microsoft.com/office/drawing/2015/10/21/chartex" xmlns:cx3="http://schemas.microsoft.com/office/drawing/2016/5/9/chartex" xmlns:cx4="http://schemas.microsoft.com/office/drawing/2016/5/10/chartex" xmlns:cx5="http://schemas.microsoft.com/office/drawing/2016/5/11/chartex" xmlns:cx6="http://schemas.microsoft.com/office/drawing/2016/5/12/chartex" xmlns:cx7="http://schemas.microsoft.com/office/drawing/2016/5/13/chartex" xmlns:cx8="http://schemas.microsoft.com/office/drawing/2016/5/14/chartex" xmlns:mc="http://schemas.openxmlformats.org/markup-compatibility/2006" xmlns:aink="http://schemas.microsoft.com/office/drawing/2016/ink" xmlns:am3d="http://schemas.microsoft.com/office/drawing/2017/model3d" xmlns:o="urn:schemas-microsoft-com:office:office" xmlns:oel="http://schemas.microsoft.com/office/2019/extlst" xmlns:r="http://schemas.openxmlformats.org/officeDocument/2006/relationships" xmlns:m="http://schemas.openxmlformats.org/officeDocument/2006/math" xmlns:v="urn:schemas-microsoft-com:vml" xmlns:wp14="http://schemas.microsoft.com/office/word/2010/wordprocessingDrawing" xmlns:wp="http://schemas.openxmlformats.org/drawingml/2006/wordprocessingDrawing" xmlns:w10="urn:schemas-microsoft-com:office:word" xmlns:w="http://schemas.openxmlformats.org/wordprocessingml/2006/main" xmlns:w14="http://schemas.microsoft.com/office/word/2010/wordml" xmlns:w15="http://schemas.microsoft.com/office/word/2012/wordml" xmlns:w16cex="http://schemas.microsoft.com/office/word/2018/wordml/cex" xmlns:w16cid="http://schemas.microsoft.com/office/word/2016/wordml/cid" xmlns:w16="http://schemas.microsoft.com/office/word/2018/wordml" xmlns:w16du="http://schemas.microsoft.com/office/word/2023/wordml/word16du" xmlns:w16sdtdh="http://schemas.microsoft.com/office/word/2020/wordml/sdtdatahash" xmlns:w16se="http://schemas.microsoft.com/office/word/2015/wordml/symex" xmlns:wpg="http://schemas.microsoft.com/office/word/2010/wordprocessingGroup" xmlns:wpi="http://schemas.microsoft.com/office/word/2010/wordprocessingInk" xmlns:wne="http://schemas.microsoft.com/office/word/2006/wordml" xmlns:wps="http://schemas.microsoft.com/office/word/2010/wordprocessingShape" mc:Ignorable="w14 w15 w16se w16cid w16 w16cex w16sdtdh w16du wp14">
   <w:body>
     <w:p>
       <w:pPr>
@@ -1080,6 +1080,93 @@
         </w:rPr>
       </w:pPr>
     </w:p>
+    <w:p>
+      <w:pPr>
+        <w:pStyle w:val="Sinespaciado"/>
+        <w:tabs>
+          <w:tab w:val="left" w:pos="5670"/>
+        </w:tabs>
+        <w:spacing w:line="276" w:lineRule="auto"/>
+        <w:rPr>
+          <w:u w:val="single"/>
+        </w:rPr>
+      </w:pPr>
+    </w:p>
+    <w:p>
+      <w:pPr>
+        <w:pStyle w:val="Sinespaciado"/>
+        <w:tabs>
+          <w:tab w:val="left" w:pos="5670"/>
+        </w:tabs>
+        <w:spacing w:line="276" w:lineRule="auto"/>
+        <w:rPr>
+          <w:u w:val="single"/>
+        </w:rPr>
+      </w:pPr>
+    </w:p>
+    <w:p>
+      <w:pPr>
+        <w:rPr>
+          <w:sz w:val="32"/>
+          <w:szCs w:val="32"/>
+        </w:rPr>
+      </w:pPr>
+      <w:r>
+        <w:rPr>
+          <w:sz w:val="32"/>
+          <w:szCs w:val="32"/>
+        </w:rPr>
+        <w:t xml:space="preserve">Historia </w:t>
+      </w:r>
+      <w:r>
+        <w:rPr>
+          <w:sz w:val="32"/>
+          <w:szCs w:val="32"/>
+        </w:rPr>
+        <w:t xml:space="preserve">de usuario </w:t>
+      </w:r>
+      <w:r>
+        <w:rPr>
+          <w:sz w:val="32"/>
+          <w:szCs w:val="32"/>
+        </w:rPr>
+        <w:t xml:space="preserve">no.1: </w:t>
+      </w:r>
+      <w:r>
+        <w:rPr>
+          <w:sz w:val="32"/>
+          <w:szCs w:val="32"/>
+        </w:rPr>
+        <w:t>Registrar un seguro de contratado por un cliente:</w:t>
+      </w:r>
+    </w:p>
+    <w:p>
+      <w:pPr>
+        <w:rPr>
+          <w:sz w:val="24"/>
+          <w:szCs w:val="24"/>
+        </w:rPr>
+      </w:pPr>
+      <w:r>
+        <w:rPr>
+          <w:sz w:val="24"/>
+          <w:szCs w:val="24"/>
+        </w:rPr>
+        <w:t>Como el asesor de seguros del concesionario, quiero registrar en el sistema la información de un nuevo seguro contratado por un cliente, para poder tener documentado correctamente el tipo de cobertura la compañía aseguradora la vigencia, el número de póliza y el vehículo con el cual este asociado. El sistema debe cotar con capos específicos para ingresar todos estos datos para poder validar que no llegue a faltar información necesaria y esencial. Además, debería permitir asociar este seguro a un orden de venta del vehículo para que pueda llevar un control más claro y poder evitar confusiones en un futuro.</w:t>
+      </w:r>
+    </w:p>
+    <w:p>
+      <w:pPr>
+        <w:pStyle w:val="Sinespaciado"/>
+        <w:tabs>
+          <w:tab w:val="left" w:pos="5670"/>
+        </w:tabs>
+        <w:spacing w:line="276" w:lineRule="auto"/>
+        <w:rPr>
+          <w:u w:val="single"/>
+        </w:rPr>
+      </w:pPr>
+    </w:p>
     <w:sectPr>
       <w:pgSz w:w="12240" w:h="15840"/>
       <w:pgMar w:top="1417" w:right="1701" w:bottom="1417" w:left="1701" w:header="708" w:footer="708" w:gutter="0"/>
@@ -1091,7 +1178,7 @@
 </file>
 
 <file path=word/comments.xml><?xml version="1.0" encoding="utf-8"?>
-<w:comments xmlns:wpc="http://schemas.microsoft.com/office/word/2010/wordprocessingCanvas" xmlns:cx="http://schemas.microsoft.com/office/drawing/2014/chartex" xmlns:cx1="http://schemas.microsoft.com/office/drawing/2015/9/8/chartex" xmlns:cx2="http://schemas.microsoft.com/office/drawing/2015/10/21/chartex" xmlns:cx3="http://schemas.microsoft.com/office/drawing/2016/5/9/chartex" xmlns:cx4="http://schemas.microsoft.com/office/drawing/2016/5/10/chartex" xmlns:cx5="http://schemas.microsoft.com/office/drawing/2016/5/11/chartex" xmlns:cx6="http://schemas.microsoft.com/office/drawing/2016/5/12/chartex" xmlns:cx7="http://schemas.microsoft.com/office/drawing/2016/5/13/chartex" xmlns:cx8="http://schemas.microsoft.com/office/drawing/2016/5/14/chartex" xmlns:mc="http://schemas.openxmlformats.org/markup-compatibility/2006" xmlns:aink="http://schemas.microsoft.com/office/drawing/2016/ink" xmlns:am3d="http://schemas.microsoft.com/office/drawing/2017/model3d" xmlns:o="urn:schemas-microsoft-com:office:office" xmlns:r="http://schemas.openxmlformats.org/officeDocument/2006/relationships" xmlns:m="http://schemas.openxmlformats.org/officeDocument/2006/math" xmlns:v="urn:schemas-microsoft-com:vml" xmlns:wp14="http://schemas.microsoft.com/office/word/2010/wordprocessingDrawing" xmlns:wp="http://schemas.openxmlformats.org/drawingml/2006/wordprocessingDrawing" xmlns:w10="urn:schemas-microsoft-com:office:word" xmlns:w="http://schemas.openxmlformats.org/wordprocessingml/2006/main" xmlns:w14="http://schemas.microsoft.com/office/word/2010/wordml" xmlns:w15="http://schemas.microsoft.com/office/word/2012/wordml" xmlns:w16cex="http://schemas.microsoft.com/office/word/2018/wordml/cex" xmlns:w16cid="http://schemas.microsoft.com/office/word/2016/wordml/cid" xmlns:w16="http://schemas.microsoft.com/office/word/2018/wordml" xmlns:w16sdtdh="http://schemas.microsoft.com/office/word/2020/wordml/sdtdatahash" xmlns:w16se="http://schemas.microsoft.com/office/word/2015/wordml/symex" xmlns:wpg="http://schemas.microsoft.com/office/word/2010/wordprocessingGroup" xmlns:wpi="http://schemas.microsoft.com/office/word/2010/wordprocessingInk" xmlns:wne="http://schemas.microsoft.com/office/word/2006/wordml" xmlns:wps="http://schemas.microsoft.com/office/word/2010/wordprocessingShape" mc:Ignorable="w14 w15 w16se w16cid w16 w16cex w16sdtdh wp14">
+<w:comments xmlns:wpc="http://schemas.microsoft.com/office/word/2010/wordprocessingCanvas" xmlns:cx="http://schemas.microsoft.com/office/drawing/2014/chartex" xmlns:cx1="http://schemas.microsoft.com/office/drawing/2015/9/8/chartex" xmlns:cx2="http://schemas.microsoft.com/office/drawing/2015/10/21/chartex" xmlns:cx3="http://schemas.microsoft.com/office/drawing/2016/5/9/chartex" xmlns:cx4="http://schemas.microsoft.com/office/drawing/2016/5/10/chartex" xmlns:cx5="http://schemas.microsoft.com/office/drawing/2016/5/11/chartex" xmlns:cx6="http://schemas.microsoft.com/office/drawing/2016/5/12/chartex" xmlns:cx7="http://schemas.microsoft.com/office/drawing/2016/5/13/chartex" xmlns:cx8="http://schemas.microsoft.com/office/drawing/2016/5/14/chartex" xmlns:mc="http://schemas.openxmlformats.org/markup-compatibility/2006" xmlns:aink="http://schemas.microsoft.com/office/drawing/2016/ink" xmlns:am3d="http://schemas.microsoft.com/office/drawing/2017/model3d" xmlns:o="urn:schemas-microsoft-com:office:office" xmlns:oel="http://schemas.microsoft.com/office/2019/extlst" xmlns:r="http://schemas.openxmlformats.org/officeDocument/2006/relationships" xmlns:m="http://schemas.openxmlformats.org/officeDocument/2006/math" xmlns:v="urn:schemas-microsoft-com:vml" xmlns:wp14="http://schemas.microsoft.com/office/word/2010/wordprocessingDrawing" xmlns:wp="http://schemas.openxmlformats.org/drawingml/2006/wordprocessingDrawing" xmlns:w10="urn:schemas-microsoft-com:office:word" xmlns:w="http://schemas.openxmlformats.org/wordprocessingml/2006/main" xmlns:w14="http://schemas.microsoft.com/office/word/2010/wordml" xmlns:w15="http://schemas.microsoft.com/office/word/2012/wordml" xmlns:w16cex="http://schemas.microsoft.com/office/word/2018/wordml/cex" xmlns:w16cid="http://schemas.microsoft.com/office/word/2016/wordml/cid" xmlns:w16="http://schemas.microsoft.com/office/word/2018/wordml" xmlns:w16du="http://schemas.microsoft.com/office/word/2023/wordml/word16du" xmlns:w16sdtdh="http://schemas.microsoft.com/office/word/2020/wordml/sdtdatahash" xmlns:w16se="http://schemas.microsoft.com/office/word/2015/wordml/symex" xmlns:wpg="http://schemas.microsoft.com/office/word/2010/wordprocessingGroup" xmlns:wpi="http://schemas.microsoft.com/office/word/2010/wordprocessingInk" xmlns:wne="http://schemas.microsoft.com/office/word/2006/wordml" xmlns:wps="http://schemas.microsoft.com/office/word/2010/wordprocessingShape" mc:Ignorable="w14 w15 w16se w16cid w16 w16cex w16sdtdh w16du wp14">
   <w:comment w:id="0" w:author="Pedro Armas" w:date="2023-11-27T00:25:00Z" w:initials="PA">
     <w:p>
       <w:pPr>
@@ -1144,7 +1231,7 @@
 </file>
 
 <file path=word/commentsExtended.xml><?xml version="1.0" encoding="utf-8"?>
-<w15:commentsEx xmlns:wpc="http://schemas.microsoft.com/office/word/2010/wordprocessingCanvas" xmlns:cx="http://schemas.microsoft.com/office/drawing/2014/chartex" xmlns:cx1="http://schemas.microsoft.com/office/drawing/2015/9/8/chartex" xmlns:cx2="http://schemas.microsoft.com/office/drawing/2015/10/21/chartex" xmlns:cx3="http://schemas.microsoft.com/office/drawing/2016/5/9/chartex" xmlns:cx4="http://schemas.microsoft.com/office/drawing/2016/5/10/chartex" xmlns:cx5="http://schemas.microsoft.com/office/drawing/2016/5/11/chartex" xmlns:cx6="http://schemas.microsoft.com/office/drawing/2016/5/12/chartex" xmlns:cx7="http://schemas.microsoft.com/office/drawing/2016/5/13/chartex" xmlns:cx8="http://schemas.microsoft.com/office/drawing/2016/5/14/chartex" xmlns:mc="http://schemas.openxmlformats.org/markup-compatibility/2006" xmlns:aink="http://schemas.microsoft.com/office/drawing/2016/ink" xmlns:am3d="http://schemas.microsoft.com/office/drawing/2017/model3d" xmlns:o="urn:schemas-microsoft-com:office:office" xmlns:r="http://schemas.openxmlformats.org/officeDocument/2006/relationships" xmlns:m="http://schemas.openxmlformats.org/officeDocument/2006/math" xmlns:v="urn:schemas-microsoft-com:vml" xmlns:wp14="http://schemas.microsoft.com/office/word/2010/wordprocessingDrawing" xmlns:wp="http://schemas.openxmlformats.org/drawingml/2006/wordprocessingDrawing" xmlns:w10="urn:schemas-microsoft-com:office:word" xmlns:w="http://schemas.openxmlformats.org/wordprocessingml/2006/main" xmlns:w14="http://schemas.microsoft.com/office/word/2010/wordml" xmlns:w15="http://schemas.microsoft.com/office/word/2012/wordml" xmlns:w16cex="http://schemas.microsoft.com/office/word/2018/wordml/cex" xmlns:w16cid="http://schemas.microsoft.com/office/word/2016/wordml/cid" xmlns:w16="http://schemas.microsoft.com/office/word/2018/wordml" xmlns:w16sdtdh="http://schemas.microsoft.com/office/word/2020/wordml/sdtdatahash" xmlns:w16se="http://schemas.microsoft.com/office/word/2015/wordml/symex" xmlns:wpg="http://schemas.microsoft.com/office/word/2010/wordprocessingGroup" xmlns:wpi="http://schemas.microsoft.com/office/word/2010/wordprocessingInk" xmlns:wne="http://schemas.microsoft.com/office/word/2006/wordml" xmlns:wps="http://schemas.microsoft.com/office/word/2010/wordprocessingShape" mc:Ignorable="w14 w15 w16se w16cid w16 w16cex w16sdtdh wp14">
+<w15:commentsEx xmlns:wpc="http://schemas.microsoft.com/office/word/2010/wordprocessingCanvas" xmlns:cx="http://schemas.microsoft.com/office/drawing/2014/chartex" xmlns:cx1="http://schemas.microsoft.com/office/drawing/2015/9/8/chartex" xmlns:cx2="http://schemas.microsoft.com/office/drawing/2015/10/21/chartex" xmlns:cx3="http://schemas.microsoft.com/office/drawing/2016/5/9/chartex" xmlns:cx4="http://schemas.microsoft.com/office/drawing/2016/5/10/chartex" xmlns:cx5="http://schemas.microsoft.com/office/drawing/2016/5/11/chartex" xmlns:cx6="http://schemas.microsoft.com/office/drawing/2016/5/12/chartex" xmlns:cx7="http://schemas.microsoft.com/office/drawing/2016/5/13/chartex" xmlns:cx8="http://schemas.microsoft.com/office/drawing/2016/5/14/chartex" xmlns:mc="http://schemas.openxmlformats.org/markup-compatibility/2006" xmlns:aink="http://schemas.microsoft.com/office/drawing/2016/ink" xmlns:am3d="http://schemas.microsoft.com/office/drawing/2017/model3d" xmlns:o="urn:schemas-microsoft-com:office:office" xmlns:oel="http://schemas.microsoft.com/office/2019/extlst" xmlns:r="http://schemas.openxmlformats.org/officeDocument/2006/relationships" xmlns:m="http://schemas.openxmlformats.org/officeDocument/2006/math" xmlns:v="urn:schemas-microsoft-com:vml" xmlns:wp14="http://schemas.microsoft.com/office/word/2010/wordprocessingDrawing" xmlns:wp="http://schemas.openxmlformats.org/drawingml/2006/wordprocessingDrawing" xmlns:w10="urn:schemas-microsoft-com:office:word" xmlns:w="http://schemas.openxmlformats.org/wordprocessingml/2006/main" xmlns:w14="http://schemas.microsoft.com/office/word/2010/wordml" xmlns:w15="http://schemas.microsoft.com/office/word/2012/wordml" xmlns:w16cex="http://schemas.microsoft.com/office/word/2018/wordml/cex" xmlns:w16cid="http://schemas.microsoft.com/office/word/2016/wordml/cid" xmlns:w16="http://schemas.microsoft.com/office/word/2018/wordml" xmlns:w16du="http://schemas.microsoft.com/office/word/2023/wordml/word16du" xmlns:w16sdtdh="http://schemas.microsoft.com/office/word/2020/wordml/sdtdatahash" xmlns:w16se="http://schemas.microsoft.com/office/word/2015/wordml/symex" xmlns:wpg="http://schemas.microsoft.com/office/word/2010/wordprocessingGroup" xmlns:wpi="http://schemas.microsoft.com/office/word/2010/wordprocessingInk" xmlns:wne="http://schemas.microsoft.com/office/word/2006/wordml" xmlns:wps="http://schemas.microsoft.com/office/word/2010/wordprocessingShape" mc:Ignorable="w14 w15 w16se w16cid w16 w16cex w16sdtdh w16du wp14">
   <w15:commentEx w15:paraId="34D7B734" w15:done="0"/>
   <w15:commentEx w15:paraId="1AF62A36" w15:done="0"/>
   <w15:commentEx w15:paraId="00D7F781" w15:done="0"/>
@@ -1152,7 +1239,7 @@
 </file>
 
 <file path=word/commentsExtensible.xml><?xml version="1.0" encoding="utf-8"?>
-<w16cex:commentsExtensible xmlns:wpc="http://schemas.microsoft.com/office/word/2010/wordprocessingCanvas" xmlns:cx="http://schemas.microsoft.com/office/drawing/2014/chartex" xmlns:cx1="http://schemas.microsoft.com/office/drawing/2015/9/8/chartex" xmlns:cx2="http://schemas.microsoft.com/office/drawing/2015/10/21/chartex" xmlns:cx3="http://schemas.microsoft.com/office/drawing/2016/5/9/chartex" xmlns:cx4="http://schemas.microsoft.com/office/drawing/2016/5/10/chartex" xmlns:cx5="http://schemas.microsoft.com/office/drawing/2016/5/11/chartex" xmlns:cx6="http://schemas.microsoft.com/office/drawing/2016/5/12/chartex" xmlns:cx7="http://schemas.microsoft.com/office/drawing/2016/5/13/chartex" xmlns:cx8="http://schemas.microsoft.com/office/drawing/2016/5/14/chartex" xmlns:mc="http://schemas.openxmlformats.org/markup-compatibility/2006" xmlns:aink="http://schemas.microsoft.com/office/drawing/2016/ink" xmlns:am3d="http://schemas.microsoft.com/office/drawing/2017/model3d" xmlns:o="urn:schemas-microsoft-com:office:office" xmlns:r="http://schemas.openxmlformats.org/officeDocument/2006/relationships" xmlns:m="http://schemas.openxmlformats.org/officeDocument/2006/math" xmlns:v="urn:schemas-microsoft-com:vml" xmlns:wp14="http://schemas.microsoft.com/office/word/2010/wordprocessingDrawing" xmlns:wp="http://schemas.openxmlformats.org/drawingml/2006/wordprocessingDrawing" xmlns:w10="urn:schemas-microsoft-com:office:word" xmlns:w="http://schemas.openxmlformats.org/wordprocessingml/2006/main" xmlns:w14="http://schemas.microsoft.com/office/word/2010/wordml" xmlns:w15="http://schemas.microsoft.com/office/word/2012/wordml" xmlns:w16cex="http://schemas.microsoft.com/office/word/2018/wordml/cex" xmlns:w16cid="http://schemas.microsoft.com/office/word/2016/wordml/cid" xmlns:w16="http://schemas.microsoft.com/office/word/2018/wordml" xmlns:w16sdtdh="http://schemas.microsoft.com/office/word/2020/wordml/sdtdatahash" xmlns:w16se="http://schemas.microsoft.com/office/word/2015/wordml/symex" xmlns:wpg="http://schemas.microsoft.com/office/word/2010/wordprocessingGroup" xmlns:wpi="http://schemas.microsoft.com/office/word/2010/wordprocessingInk" xmlns:wne="http://schemas.microsoft.com/office/word/2006/wordml" xmlns:wps="http://schemas.microsoft.com/office/word/2010/wordprocessingShape" mc:Ignorable="w14 w15 w16se w16cid w16 w16cex w16sdtdh wp14">
+<w16cex:commentsExtensible xmlns:wpc="http://schemas.microsoft.com/office/word/2010/wordprocessingCanvas" xmlns:cx="http://schemas.microsoft.com/office/drawing/2014/chartex" xmlns:cx1="http://schemas.microsoft.com/office/drawing/2015/9/8/chartex" xmlns:cx2="http://schemas.microsoft.com/office/drawing/2015/10/21/chartex" xmlns:cx3="http://schemas.microsoft.com/office/drawing/2016/5/9/chartex" xmlns:cx4="http://schemas.microsoft.com/office/drawing/2016/5/10/chartex" xmlns:cx5="http://schemas.microsoft.com/office/drawing/2016/5/11/chartex" xmlns:cx6="http://schemas.microsoft.com/office/drawing/2016/5/12/chartex" xmlns:cx7="http://schemas.microsoft.com/office/drawing/2016/5/13/chartex" xmlns:cx8="http://schemas.microsoft.com/office/drawing/2016/5/14/chartex" xmlns:cr="http://schemas.microsoft.com/office/comments/2020/reactions" xmlns:mc="http://schemas.openxmlformats.org/markup-compatibility/2006" xmlns:aink="http://schemas.microsoft.com/office/drawing/2016/ink" xmlns:am3d="http://schemas.microsoft.com/office/drawing/2017/model3d" xmlns:o="urn:schemas-microsoft-com:office:office" xmlns:oel="http://schemas.microsoft.com/office/2019/extlst" xmlns:r="http://schemas.openxmlformats.org/officeDocument/2006/relationships" xmlns:m="http://schemas.openxmlformats.org/officeDocument/2006/math" xmlns:v="urn:schemas-microsoft-com:vml" xmlns:wp14="http://schemas.microsoft.com/office/word/2010/wordprocessingDrawing" xmlns:wp="http://schemas.openxmlformats.org/drawingml/2006/wordprocessingDrawing" xmlns:w10="urn:schemas-microsoft-com:office:word" xmlns:w="http://schemas.openxmlformats.org/wordprocessingml/2006/main" xmlns:w14="http://schemas.microsoft.com/office/word/2010/wordml" xmlns:w15="http://schemas.microsoft.com/office/word/2012/wordml" xmlns:w16cex="http://schemas.microsoft.com/office/word/2018/wordml/cex" xmlns:w16cid="http://schemas.microsoft.com/office/word/2016/wordml/cid" xmlns:w16="http://schemas.microsoft.com/office/word/2018/wordml" xmlns:w16du="http://schemas.microsoft.com/office/word/2023/wordml/word16du" xmlns:w16sdtdh="http://schemas.microsoft.com/office/word/2020/wordml/sdtdatahash" xmlns:w16se="http://schemas.microsoft.com/office/word/2015/wordml/symex" xmlns:wpg="http://schemas.microsoft.com/office/word/2010/wordprocessingGroup" xmlns:wpi="http://schemas.microsoft.com/office/word/2010/wordprocessingInk" xmlns:wne="http://schemas.microsoft.com/office/word/2006/wordml" xmlns:wps="http://schemas.microsoft.com/office/word/2010/wordprocessingShape" mc:Ignorable="w14 w15 w16se w16cid w16 w16cex w16sdtdh cr w16du wp14">
   <w16cex:commentExtensible w16cex:durableId="290E6085" w16cex:dateUtc="2023-11-27T06:25:00Z"/>
   <w16cex:commentExtensible w16cex:durableId="290E606C" w16cex:dateUtc="2023-11-27T06:25:00Z"/>
   <w16cex:commentExtensible w16cex:durableId="290E6041" w16cex:dateUtc="2023-11-27T06:24:00Z"/>
@@ -1160,7 +1247,7 @@
 </file>
 
 <file path=word/commentsIds.xml><?xml version="1.0" encoding="utf-8"?>
-<w16cid:commentsIds xmlns:wpc="http://schemas.microsoft.com/office/word/2010/wordprocessingCanvas" xmlns:cx="http://schemas.microsoft.com/office/drawing/2014/chartex" xmlns:cx1="http://schemas.microsoft.com/office/drawing/2015/9/8/chartex" xmlns:cx2="http://schemas.microsoft.com/office/drawing/2015/10/21/chartex" xmlns:cx3="http://schemas.microsoft.com/office/drawing/2016/5/9/chartex" xmlns:cx4="http://schemas.microsoft.com/office/drawing/2016/5/10/chartex" xmlns:cx5="http://schemas.microsoft.com/office/drawing/2016/5/11/chartex" xmlns:cx6="http://schemas.microsoft.com/office/drawing/2016/5/12/chartex" xmlns:cx7="http://schemas.microsoft.com/office/drawing/2016/5/13/chartex" xmlns:cx8="http://schemas.microsoft.com/office/drawing/2016/5/14/chartex" xmlns:mc="http://schemas.openxmlformats.org/markup-compatibility/2006" xmlns:aink="http://schemas.microsoft.com/office/drawing/2016/ink" xmlns:am3d="http://schemas.microsoft.com/office/drawing/2017/model3d" xmlns:o="urn:schemas-microsoft-com:office:office" xmlns:r="http://schemas.openxmlformats.org/officeDocument/2006/relationships" xmlns:m="http://schemas.openxmlformats.org/officeDocument/2006/math" xmlns:v="urn:schemas-microsoft-com:vml" xmlns:wp14="http://schemas.microsoft.com/office/word/2010/wordprocessingDrawing" xmlns:wp="http://schemas.openxmlformats.org/drawingml/2006/wordprocessingDrawing" xmlns:w10="urn:schemas-microsoft-com:office:word" xmlns:w="http://schemas.openxmlformats.org/wordprocessingml/2006/main" xmlns:w14="http://schemas.microsoft.com/office/word/2010/wordml" xmlns:w15="http://schemas.microsoft.com/office/word/2012/wordml" xmlns:w16cex="http://schemas.microsoft.com/office/word/2018/wordml/cex" xmlns:w16cid="http://schemas.microsoft.com/office/word/2016/wordml/cid" xmlns:w16="http://schemas.microsoft.com/office/word/2018/wordml" xmlns:w16sdtdh="http://schemas.microsoft.com/office/word/2020/wordml/sdtdatahash" xmlns:w16se="http://schemas.microsoft.com/office/word/2015/wordml/symex" xmlns:wpg="http://schemas.microsoft.com/office/word/2010/wordprocessingGroup" xmlns:wpi="http://schemas.microsoft.com/office/word/2010/wordprocessingInk" xmlns:wne="http://schemas.microsoft.com/office/word/2006/wordml" xmlns:wps="http://schemas.microsoft.com/office/word/2010/wordprocessingShape" mc:Ignorable="w14 w15 w16se w16cid w16 w16cex w16sdtdh wp14">
+<w16cid:commentsIds xmlns:wpc="http://schemas.microsoft.com/office/word/2010/wordprocessingCanvas" xmlns:cx="http://schemas.microsoft.com/office/drawing/2014/chartex" xmlns:cx1="http://schemas.microsoft.com/office/drawing/2015/9/8/chartex" xmlns:cx2="http://schemas.microsoft.com/office/drawing/2015/10/21/chartex" xmlns:cx3="http://schemas.microsoft.com/office/drawing/2016/5/9/chartex" xmlns:cx4="http://schemas.microsoft.com/office/drawing/2016/5/10/chartex" xmlns:cx5="http://schemas.microsoft.com/office/drawing/2016/5/11/chartex" xmlns:cx6="http://schemas.microsoft.com/office/drawing/2016/5/12/chartex" xmlns:cx7="http://schemas.microsoft.com/office/drawing/2016/5/13/chartex" xmlns:cx8="http://schemas.microsoft.com/office/drawing/2016/5/14/chartex" xmlns:mc="http://schemas.openxmlformats.org/markup-compatibility/2006" xmlns:aink="http://schemas.microsoft.com/office/drawing/2016/ink" xmlns:am3d="http://schemas.microsoft.com/office/drawing/2017/model3d" xmlns:o="urn:schemas-microsoft-com:office:office" xmlns:oel="http://schemas.microsoft.com/office/2019/extlst" xmlns:r="http://schemas.openxmlformats.org/officeDocument/2006/relationships" xmlns:m="http://schemas.openxmlformats.org/officeDocument/2006/math" xmlns:v="urn:schemas-microsoft-com:vml" xmlns:wp14="http://schemas.microsoft.com/office/word/2010/wordprocessingDrawing" xmlns:wp="http://schemas.openxmlformats.org/drawingml/2006/wordprocessingDrawing" xmlns:w10="urn:schemas-microsoft-com:office:word" xmlns:w="http://schemas.openxmlformats.org/wordprocessingml/2006/main" xmlns:w14="http://schemas.microsoft.com/office/word/2010/wordml" xmlns:w15="http://schemas.microsoft.com/office/word/2012/wordml" xmlns:w16cex="http://schemas.microsoft.com/office/word/2018/wordml/cex" xmlns:w16cid="http://schemas.microsoft.com/office/word/2016/wordml/cid" xmlns:w16="http://schemas.microsoft.com/office/word/2018/wordml" xmlns:w16du="http://schemas.microsoft.com/office/word/2023/wordml/word16du" xmlns:w16sdtdh="http://schemas.microsoft.com/office/word/2020/wordml/sdtdatahash" xmlns:w16se="http://schemas.microsoft.com/office/word/2015/wordml/symex" xmlns:wpg="http://schemas.microsoft.com/office/word/2010/wordprocessingGroup" xmlns:wpi="http://schemas.microsoft.com/office/word/2010/wordprocessingInk" xmlns:wne="http://schemas.microsoft.com/office/word/2006/wordml" xmlns:wps="http://schemas.microsoft.com/office/word/2010/wordprocessingShape" mc:Ignorable="w14 w15 w16se w16cid w16 w16cex w16sdtdh w16du wp14">
   <w16cid:commentId w16cid:paraId="34D7B734" w16cid:durableId="290E6085"/>
   <w16cid:commentId w16cid:paraId="1AF62A36" w16cid:durableId="290E606C"/>
   <w16cid:commentId w16cid:paraId="00D7F781" w16cid:durableId="290E6041"/>
@@ -1168,7 +1255,7 @@
 </file>
 
 <file path=word/people.xml><?xml version="1.0" encoding="utf-8"?>
-<w15:people xmlns:wpc="http://schemas.microsoft.com/office/word/2010/wordprocessingCanvas" xmlns:cx="http://schemas.microsoft.com/office/drawing/2014/chartex" xmlns:cx1="http://schemas.microsoft.com/office/drawing/2015/9/8/chartex" xmlns:cx2="http://schemas.microsoft.com/office/drawing/2015/10/21/chartex" xmlns:cx3="http://schemas.microsoft.com/office/drawing/2016/5/9/chartex" xmlns:cx4="http://schemas.microsoft.com/office/drawing/2016/5/10/chartex" xmlns:cx5="http://schemas.microsoft.com/office/drawing/2016/5/11/chartex" xmlns:cx6="http://schemas.microsoft.com/office/drawing/2016/5/12/chartex" xmlns:cx7="http://schemas.microsoft.com/office/drawing/2016/5/13/chartex" xmlns:cx8="http://schemas.microsoft.com/office/drawing/2016/5/14/chartex" xmlns:mc="http://schemas.openxmlformats.org/markup-compatibility/2006" xmlns:aink="http://schemas.microsoft.com/office/drawing/2016/ink" xmlns:am3d="http://schemas.microsoft.com/office/drawing/2017/model3d" xmlns:o="urn:schemas-microsoft-com:office:office" xmlns:r="http://schemas.openxmlformats.org/officeDocument/2006/relationships" xmlns:m="http://schemas.openxmlformats.org/officeDocument/2006/math" xmlns:v="urn:schemas-microsoft-com:vml" xmlns:wp14="http://schemas.microsoft.com/office/word/2010/wordprocessingDrawing" xmlns:wp="http://schemas.openxmlformats.org/drawingml/2006/wordprocessingDrawing" xmlns:w10="urn:schemas-microsoft-com:office:word" xmlns:w="http://schemas.openxmlformats.org/wordprocessingml/2006/main" xmlns:w14="http://schemas.microsoft.com/office/word/2010/wordml" xmlns:w15="http://schemas.microsoft.com/office/word/2012/wordml" xmlns:w16cex="http://schemas.microsoft.com/office/word/2018/wordml/cex" xmlns:w16cid="http://schemas.microsoft.com/office/word/2016/wordml/cid" xmlns:w16="http://schemas.microsoft.com/office/word/2018/wordml" xmlns:w16sdtdh="http://schemas.microsoft.com/office/word/2020/wordml/sdtdatahash" xmlns:w16se="http://schemas.microsoft.com/office/word/2015/wordml/symex" xmlns:wpg="http://schemas.microsoft.com/office/word/2010/wordprocessingGroup" xmlns:wpi="http://schemas.microsoft.com/office/word/2010/wordprocessingInk" xmlns:wne="http://schemas.microsoft.com/office/word/2006/wordml" xmlns:wps="http://schemas.microsoft.com/office/word/2010/wordprocessingShape" mc:Ignorable="w14 w15 w16se w16cid w16 w16cex w16sdtdh wp14">
+<w15:people xmlns:wpc="http://schemas.microsoft.com/office/word/2010/wordprocessingCanvas" xmlns:cx="http://schemas.microsoft.com/office/drawing/2014/chartex" xmlns:cx1="http://schemas.microsoft.com/office/drawing/2015/9/8/chartex" xmlns:cx2="http://schemas.microsoft.com/office/drawing/2015/10/21/chartex" xmlns:cx3="http://schemas.microsoft.com/office/drawing/2016/5/9/chartex" xmlns:cx4="http://schemas.microsoft.com/office/drawing/2016/5/10/chartex" xmlns:cx5="http://schemas.microsoft.com/office/drawing/2016/5/11/chartex" xmlns:cx6="http://schemas.microsoft.com/office/drawing/2016/5/12/chartex" xmlns:cx7="http://schemas.microsoft.com/office/drawing/2016/5/13/chartex" xmlns:cx8="http://schemas.microsoft.com/office/drawing/2016/5/14/chartex" xmlns:mc="http://schemas.openxmlformats.org/markup-compatibility/2006" xmlns:aink="http://schemas.microsoft.com/office/drawing/2016/ink" xmlns:am3d="http://schemas.microsoft.com/office/drawing/2017/model3d" xmlns:o="urn:schemas-microsoft-com:office:office" xmlns:oel="http://schemas.microsoft.com/office/2019/extlst" xmlns:r="http://schemas.openxmlformats.org/officeDocument/2006/relationships" xmlns:m="http://schemas.openxmlformats.org/officeDocument/2006/math" xmlns:v="urn:schemas-microsoft-com:vml" xmlns:wp14="http://schemas.microsoft.com/office/word/2010/wordprocessingDrawing" xmlns:wp="http://schemas.openxmlformats.org/drawingml/2006/wordprocessingDrawing" xmlns:w10="urn:schemas-microsoft-com:office:word" xmlns:w="http://schemas.openxmlformats.org/wordprocessingml/2006/main" xmlns:w14="http://schemas.microsoft.com/office/word/2010/wordml" xmlns:w15="http://schemas.microsoft.com/office/word/2012/wordml" xmlns:w16cex="http://schemas.microsoft.com/office/word/2018/wordml/cex" xmlns:w16cid="http://schemas.microsoft.com/office/word/2016/wordml/cid" xmlns:w16="http://schemas.microsoft.com/office/word/2018/wordml" xmlns:w16du="http://schemas.microsoft.com/office/word/2023/wordml/word16du" xmlns:w16sdtdh="http://schemas.microsoft.com/office/word/2020/wordml/sdtdatahash" xmlns:w16se="http://schemas.microsoft.com/office/word/2015/wordml/symex" xmlns:wpg="http://schemas.microsoft.com/office/word/2010/wordprocessingGroup" xmlns:wpi="http://schemas.microsoft.com/office/word/2010/wordprocessingInk" xmlns:wne="http://schemas.microsoft.com/office/word/2006/wordml" xmlns:wps="http://schemas.microsoft.com/office/word/2010/wordprocessingShape" mc:Ignorable="w14 w15 w16se w16cid w16 w16cex w16sdtdh w16du wp14">
   <w15:person w15:author="Pedro Armas">
     <w15:presenceInfo w15:providerId="Windows Live" w15:userId="a665e30787f7f555"/>
   </w15:person>
@@ -1176,7 +1263,7 @@
 </file>
 
 <file path=word/styles.xml><?xml version="1.0" encoding="utf-8"?>
-<w:styles xmlns:mc="http://schemas.openxmlformats.org/markup-compatibility/2006" xmlns:r="http://schemas.openxmlformats.org/officeDocument/2006/relationships" xmlns:w="http://schemas.openxmlformats.org/wordprocessingml/2006/main" xmlns:w14="http://schemas.microsoft.com/office/word/2010/wordml" xmlns:w15="http://schemas.microsoft.com/office/word/2012/wordml" xmlns:w16cex="http://schemas.microsoft.com/office/word/2018/wordml/cex" xmlns:w16cid="http://schemas.microsoft.com/office/word/2016/wordml/cid" xmlns:w16="http://schemas.microsoft.com/office/word/2018/wordml" xmlns:w16sdtdh="http://schemas.microsoft.com/office/word/2020/wordml/sdtdatahash" xmlns:w16se="http://schemas.microsoft.com/office/word/2015/wordml/symex" mc:Ignorable="w14 w15 w16se w16cid w16 w16cex w16sdtdh">
+<w:styles xmlns:mc="http://schemas.openxmlformats.org/markup-compatibility/2006" xmlns:r="http://schemas.openxmlformats.org/officeDocument/2006/relationships" xmlns:w="http://schemas.openxmlformats.org/wordprocessingml/2006/main" xmlns:w14="http://schemas.microsoft.com/office/word/2010/wordml" xmlns:w15="http://schemas.microsoft.com/office/word/2012/wordml" xmlns:w16cex="http://schemas.microsoft.com/office/word/2018/wordml/cex" xmlns:w16cid="http://schemas.microsoft.com/office/word/2016/wordml/cid" xmlns:w16="http://schemas.microsoft.com/office/word/2018/wordml" xmlns:w16du="http://schemas.microsoft.com/office/word/2023/wordml/word16du" xmlns:w16sdtdh="http://schemas.microsoft.com/office/word/2020/wordml/sdtdatahash" xmlns:w16se="http://schemas.microsoft.com/office/word/2015/wordml/symex" mc:Ignorable="w14 w15 w16se w16cid w16 w16cex w16sdtdh w16du">
   <w:docDefaults>
     <w:rPrDefault>
       <w:rPr>
@@ -1298,6 +1385,7 @@
     <w:lsdException w:name="HTML Sample" w:semiHidden="1" w:unhideWhenUsed="1"/>
     <w:lsdException w:name="HTML Typewriter" w:semiHidden="1" w:unhideWhenUsed="1"/>
     <w:lsdException w:name="HTML Variable" w:semiHidden="1" w:unhideWhenUsed="1"/>
+    <w:lsdException w:name="Normal Table" w:semiHidden="1" w:unhideWhenUsed="1"/>
     <w:lsdException w:name="annotation subject" w:semiHidden="1" w:unhideWhenUsed="1"/>
     <w:lsdException w:name="No List" w:semiHidden="1" w:unhideWhenUsed="1"/>
     <w:lsdException w:name="Outline List 1" w:semiHidden="1" w:unhideWhenUsed="1"/>
@@ -1340,8 +1428,11 @@
     <w:lsdException w:name="Table Contemporary" w:semiHidden="1" w:unhideWhenUsed="1"/>
     <w:lsdException w:name="Table Elegant" w:semiHidden="1" w:unhideWhenUsed="1"/>
     <w:lsdException w:name="Table Professional" w:semiHidden="1" w:unhideWhenUsed="1"/>
+    <w:lsdException w:name="Table Subtle 1" w:semiHidden="1" w:unhideWhenUsed="1"/>
     <w:lsdException w:name="Table Subtle 2" w:semiHidden="1" w:unhideWhenUsed="1"/>
     <w:lsdException w:name="Table Web 1" w:semiHidden="1" w:unhideWhenUsed="1"/>
+    <w:lsdException w:name="Table Web 2" w:semiHidden="1" w:unhideWhenUsed="1"/>
+    <w:lsdException w:name="Table Web 3" w:semiHidden="1" w:unhideWhenUsed="1"/>
     <w:lsdException w:name="Balloon Text" w:semiHidden="1" w:unhideWhenUsed="1"/>
     <w:lsdException w:name="Table Grid" w:uiPriority="39"/>
     <w:lsdException w:name="Table Theme" w:semiHidden="1" w:unhideWhenUsed="1"/>

</xml_diff>

<commit_message>
add: Agregar segunda historia de Seguro
</commit_message>
<xml_diff>
--- a/Proyecto_JavaEE.docx
+++ b/Proyecto_JavaEE.docx
@@ -1153,6 +1153,48 @@
           <w:szCs w:val="24"/>
         </w:rPr>
         <w:t>Como el asesor de seguros del concesionario, quiero registrar en el sistema la información de un nuevo seguro contratado por un cliente, para poder tener documentado correctamente el tipo de cobertura la compañía aseguradora la vigencia, el número de póliza y el vehículo con el cual este asociado. El sistema debe cotar con capos específicos para ingresar todos estos datos para poder validar que no llegue a faltar información necesaria y esencial. Además, debería permitir asociar este seguro a un orden de venta del vehículo para que pueda llevar un control más claro y poder evitar confusiones en un futuro.</w:t>
+      </w:r>
+    </w:p>
+    <w:p>
+      <w:pPr>
+        <w:pStyle w:val="Sinespaciado"/>
+        <w:tabs>
+          <w:tab w:val="left" w:pos="5670"/>
+        </w:tabs>
+        <w:spacing w:line="276" w:lineRule="auto"/>
+        <w:rPr>
+          <w:u w:val="single"/>
+        </w:rPr>
+      </w:pPr>
+    </w:p>
+    <w:p>
+      <w:pPr>
+        <w:rPr>
+          <w:sz w:val="32"/>
+          <w:szCs w:val="32"/>
+        </w:rPr>
+      </w:pPr>
+      <w:r>
+        <w:rPr>
+          <w:sz w:val="32"/>
+          <w:szCs w:val="32"/>
+        </w:rPr>
+        <w:t>Historia de usuario no.2: Actualizar datos de u seguro vigente.</w:t>
+      </w:r>
+    </w:p>
+    <w:p>
+      <w:pPr>
+        <w:rPr>
+          <w:sz w:val="24"/>
+          <w:szCs w:val="24"/>
+        </w:rPr>
+      </w:pPr>
+      <w:r>
+        <w:rPr>
+          <w:sz w:val="24"/>
+          <w:szCs w:val="24"/>
+        </w:rPr>
+        <w:t>Como el encargado del área de seguros, quiero poder actualizar los datos de un seguro que ya está registrado, para poder reflejar cualquier cambio que haya surgido, como renovaciones de póliza, actualizaciones de cobertura o corrección de errores en la información. Necesito poder editar los campos necesarios, guardar cambios, y que el sistema mantenga un historial básico de las modificaciones realizadas. También quiero poder desactivar seguros vencidos o que ya no estén vigentes, sin tener que eliminarlos por completo.</w:t>
       </w:r>
     </w:p>
     <w:p>

</xml_diff>

<commit_message>
add: Agregar tercera historia de Seguro
</commit_message>
<xml_diff>
--- a/Proyecto_JavaEE.docx
+++ b/Proyecto_JavaEE.docx
@@ -1195,6 +1195,95 @@
           <w:szCs w:val="24"/>
         </w:rPr>
         <w:t>Como el encargado del área de seguros, quiero poder actualizar los datos de un seguro que ya está registrado, para poder reflejar cualquier cambio que haya surgido, como renovaciones de póliza, actualizaciones de cobertura o corrección de errores en la información. Necesito poder editar los campos necesarios, guardar cambios, y que el sistema mantenga un historial básico de las modificaciones realizadas. También quiero poder desactivar seguros vencidos o que ya no estén vigentes, sin tener que eliminarlos por completo.</w:t>
+      </w:r>
+    </w:p>
+    <w:p>
+      <w:pPr>
+        <w:pStyle w:val="Sinespaciado"/>
+        <w:tabs>
+          <w:tab w:val="left" w:pos="5670"/>
+        </w:tabs>
+        <w:spacing w:line="276" w:lineRule="auto"/>
+        <w:rPr>
+          <w:u w:val="single"/>
+        </w:rPr>
+      </w:pPr>
+    </w:p>
+    <w:p>
+      <w:pPr>
+        <w:pStyle w:val="Sinespaciado"/>
+        <w:tabs>
+          <w:tab w:val="left" w:pos="5670"/>
+        </w:tabs>
+        <w:spacing w:line="276" w:lineRule="auto"/>
+        <w:rPr>
+          <w:u w:val="single"/>
+        </w:rPr>
+      </w:pPr>
+    </w:p>
+    <w:p>
+      <w:pPr>
+        <w:pStyle w:val="Sinespaciado"/>
+        <w:tabs>
+          <w:tab w:val="left" w:pos="5670"/>
+        </w:tabs>
+        <w:spacing w:line="276" w:lineRule="auto"/>
+        <w:rPr>
+          <w:u w:val="single"/>
+        </w:rPr>
+      </w:pPr>
+    </w:p>
+    <w:p>
+      <w:pPr>
+        <w:rPr>
+          <w:sz w:val="32"/>
+          <w:szCs w:val="32"/>
+        </w:rPr>
+      </w:pPr>
+      <w:r>
+        <w:rPr>
+          <w:sz w:val="32"/>
+          <w:szCs w:val="32"/>
+        </w:rPr>
+        <w:lastRenderedPageBreak/>
+        <w:t>Historia de Usuario no.3: Consultar seguros vigentes por cliente o por vehículo.</w:t>
+      </w:r>
+    </w:p>
+    <w:p>
+      <w:pPr>
+        <w:rPr>
+          <w:sz w:val="24"/>
+          <w:szCs w:val="24"/>
+        </w:rPr>
+      </w:pPr>
+      <w:r>
+        <w:rPr>
+          <w:sz w:val="24"/>
+          <w:szCs w:val="24"/>
+        </w:rPr>
+        <w:t xml:space="preserve">Como el asesor del área de seguros, quiero poder consultar fácilmente todos los seguros vigentes que se han registrado en el sistema, para verificar rápidamente la cobertura, vigencia, aseguradora y número de póliza, </w:t>
+      </w:r>
+      <w:r>
+        <w:rPr>
+          <w:sz w:val="24"/>
+          <w:szCs w:val="24"/>
+        </w:rPr>
+        <w:t>seguradora, tipo de seguro y estado actual.</w:t>
+      </w:r>
+      <w:r>
+        <w:rPr>
+          <w:sz w:val="24"/>
+          <w:szCs w:val="24"/>
+        </w:rPr>
+        <w:br/>
+        <w:t>El sistema debe permitirme filtrar por estado del seguro (activo, vencido), por vehículo (placa), y por cliente si es necesario, mostrando los detalles relevantes para auditorías, renovaciones o reportes internos.</w:t>
+      </w:r>
+      <w:r>
+        <w:rPr>
+          <w:sz w:val="24"/>
+          <w:szCs w:val="24"/>
+        </w:rPr>
+        <w:t xml:space="preserve">  </w:t>
       </w:r>
     </w:p>
     <w:p>

</xml_diff>

<commit_message>
add: Agregar este jajajaja corrtez en word
</commit_message>
<xml_diff>
--- a/Proyecto_JavaEE.docx
+++ b/Proyecto_JavaEE.docx
@@ -1,6 +1,6 @@
 
 <file path=word/document.xml><?xml version="1.0" encoding="utf-8"?>
-<w:document xmlns:wpc="http://schemas.microsoft.com/office/word/2010/wordprocessingCanvas" xmlns:cx="http://schemas.microsoft.com/office/drawing/2014/chartex" xmlns:cx1="http://schemas.microsoft.com/office/drawing/2015/9/8/chartex" xmlns:cx2="http://schemas.microsoft.com/office/drawing/2015/10/21/chartex" xmlns:cx3="http://schemas.microsoft.com/office/drawing/2016/5/9/chartex" xmlns:cx4="http://schemas.microsoft.com/office/drawing/2016/5/10/chartex" xmlns:cx5="http://schemas.microsoft.com/office/drawing/2016/5/11/chartex" xmlns:cx6="http://schemas.microsoft.com/office/drawing/2016/5/12/chartex" xmlns:cx7="http://schemas.microsoft.com/office/drawing/2016/5/13/chartex" xmlns:cx8="http://schemas.microsoft.com/office/drawing/2016/5/14/chartex" xmlns:mc="http://schemas.openxmlformats.org/markup-compatibility/2006" xmlns:aink="http://schemas.microsoft.com/office/drawing/2016/ink" xmlns:am3d="http://schemas.microsoft.com/office/drawing/2017/model3d" xmlns:o="urn:schemas-microsoft-com:office:office" xmlns:r="http://schemas.openxmlformats.org/officeDocument/2006/relationships" xmlns:m="http://schemas.openxmlformats.org/officeDocument/2006/math" xmlns:v="urn:schemas-microsoft-com:vml" xmlns:wp14="http://schemas.microsoft.com/office/word/2010/wordprocessingDrawing" xmlns:wp="http://schemas.openxmlformats.org/drawingml/2006/wordprocessingDrawing" xmlns:w10="urn:schemas-microsoft-com:office:word" xmlns:w="http://schemas.openxmlformats.org/wordprocessingml/2006/main" xmlns:w14="http://schemas.microsoft.com/office/word/2010/wordml" xmlns:w15="http://schemas.microsoft.com/office/word/2012/wordml" xmlns:w16cex="http://schemas.microsoft.com/office/word/2018/wordml/cex" xmlns:w16cid="http://schemas.microsoft.com/office/word/2016/wordml/cid" xmlns:w16="http://schemas.microsoft.com/office/word/2018/wordml" xmlns:w16sdtdh="http://schemas.microsoft.com/office/word/2020/wordml/sdtdatahash" xmlns:w16se="http://schemas.microsoft.com/office/word/2015/wordml/symex" xmlns:wpg="http://schemas.microsoft.com/office/word/2010/wordprocessingGroup" xmlns:wpi="http://schemas.microsoft.com/office/word/2010/wordprocessingInk" xmlns:wne="http://schemas.microsoft.com/office/word/2006/wordml" xmlns:wps="http://schemas.microsoft.com/office/word/2010/wordprocessingShape" mc:Ignorable="w14 w15 w16se w16cid w16 w16cex w16sdtdh wp14">
+<w:document xmlns:wpc="http://schemas.microsoft.com/office/word/2010/wordprocessingCanvas" xmlns:cx="http://schemas.microsoft.com/office/drawing/2014/chartex" xmlns:mc="http://schemas.openxmlformats.org/markup-compatibility/2006" xmlns:o="urn:schemas-microsoft-com:office:office" xmlns:r="http://schemas.openxmlformats.org/officeDocument/2006/relationships" xmlns:m="http://schemas.openxmlformats.org/officeDocument/2006/math" xmlns:v="urn:schemas-microsoft-com:vml" xmlns:wp14="http://schemas.microsoft.com/office/word/2010/wordprocessingDrawing" xmlns:wp="http://schemas.openxmlformats.org/drawingml/2006/wordprocessingDrawing" xmlns:w10="urn:schemas-microsoft-com:office:word" xmlns:w="http://schemas.openxmlformats.org/wordprocessingml/2006/main" xmlns:w14="http://schemas.microsoft.com/office/word/2010/wordml" xmlns:w15="http://schemas.microsoft.com/office/word/2012/wordml" xmlns:w16se="http://schemas.microsoft.com/office/word/2015/wordml/symex" xmlns:wpg="http://schemas.microsoft.com/office/word/2010/wordprocessingGroup" xmlns:wpi="http://schemas.microsoft.com/office/word/2010/wordprocessingInk" xmlns:wne="http://schemas.microsoft.com/office/word/2006/wordml" xmlns:wps="http://schemas.microsoft.com/office/word/2010/wordprocessingShape" mc:Ignorable="w14 w15 w16se wp14">
   <w:body>
     <w:p>
       <w:pPr>
@@ -25,7 +25,7 @@
           <w:rFonts w:ascii="Arial" w:hAnsi="Arial" w:cs="Arial"/>
           <w:b/>
           <w:noProof/>
-          <w:lang w:eastAsia="es-GT"/>
+          <w:lang w:val="en-US"/>
         </w:rPr>
         <w:drawing>
           <wp:inline distT="0" distB="0" distL="0" distR="0" wp14:anchorId="61DA3BD1" wp14:editId="0C35A376">
@@ -45,7 +45,7 @@
                     </pic:cNvPicPr>
                   </pic:nvPicPr>
                   <pic:blipFill>
-                    <a:blip r:embed="rId8" cstate="print">
+                    <a:blip r:embed="rId6" cstate="print">
                       <a:extLst>
                         <a:ext uri="{28A0092B-C50C-407E-A947-70E740481C1C}">
                           <a14:useLocalDpi xmlns:a14="http://schemas.microsoft.com/office/drawing/2010/main" val="0"/>
@@ -960,15 +960,7 @@
               <w:jc w:val="center"/>
             </w:pPr>
             <w:r>
-              <w:t xml:space="preserve">Wagner </w:t>
-            </w:r>
-            <w:proofErr w:type="gramStart"/>
-            <w:r>
-              <w:t>Alexander  Espinoza</w:t>
-            </w:r>
-            <w:proofErr w:type="gramEnd"/>
-            <w:r>
-              <w:t xml:space="preserve"> Salay</w:t>
+              <w:t>Wagner Alexander  Espinoza Salay</w:t>
             </w:r>
           </w:p>
         </w:tc>
@@ -1080,6 +1072,168 @@
         </w:rPr>
       </w:pPr>
     </w:p>
+    <w:p>
+      <w:pPr>
+        <w:pStyle w:val="Sinespaciado"/>
+        <w:tabs>
+          <w:tab w:val="left" w:pos="5670"/>
+        </w:tabs>
+        <w:spacing w:line="276" w:lineRule="auto"/>
+        <w:rPr>
+          <w:u w:val="single"/>
+        </w:rPr>
+      </w:pPr>
+    </w:p>
+    <w:p>
+      <w:pPr>
+        <w:pStyle w:val="Sinespaciado"/>
+        <w:tabs>
+          <w:tab w:val="left" w:pos="5670"/>
+        </w:tabs>
+        <w:spacing w:line="276" w:lineRule="auto"/>
+        <w:rPr>
+          <w:u w:val="single"/>
+        </w:rPr>
+      </w:pPr>
+    </w:p>
+    <w:p>
+      <w:pPr>
+        <w:pStyle w:val="Sinespaciado"/>
+        <w:tabs>
+          <w:tab w:val="left" w:pos="5670"/>
+        </w:tabs>
+        <w:spacing w:line="276" w:lineRule="auto"/>
+        <w:rPr>
+          <w:u w:val="single"/>
+        </w:rPr>
+      </w:pPr>
+    </w:p>
+    <w:p>
+      <w:pPr>
+        <w:pStyle w:val="Sinespaciado"/>
+        <w:tabs>
+          <w:tab w:val="left" w:pos="5670"/>
+        </w:tabs>
+        <w:spacing w:line="276" w:lineRule="auto"/>
+        <w:rPr>
+          <w:u w:val="single"/>
+        </w:rPr>
+      </w:pPr>
+    </w:p>
+    <w:p>
+      <w:pPr>
+        <w:pStyle w:val="Sinespaciado"/>
+        <w:tabs>
+          <w:tab w:val="left" w:pos="5670"/>
+        </w:tabs>
+        <w:spacing w:line="276" w:lineRule="auto"/>
+        <w:rPr>
+          <w:u w:val="single"/>
+        </w:rPr>
+      </w:pPr>
+    </w:p>
+    <w:p>
+      <w:pPr>
+        <w:pStyle w:val="Sinespaciado"/>
+        <w:tabs>
+          <w:tab w:val="left" w:pos="5670"/>
+        </w:tabs>
+        <w:spacing w:line="276" w:lineRule="auto"/>
+        <w:rPr>
+          <w:u w:val="single"/>
+        </w:rPr>
+      </w:pPr>
+    </w:p>
+    <w:p>
+      <w:pPr>
+        <w:pStyle w:val="Sinespaciado"/>
+        <w:tabs>
+          <w:tab w:val="left" w:pos="5670"/>
+        </w:tabs>
+        <w:spacing w:line="276" w:lineRule="auto"/>
+        <w:rPr>
+          <w:u w:val="single"/>
+        </w:rPr>
+      </w:pPr>
+    </w:p>
+    <w:p>
+      <w:pPr>
+        <w:pStyle w:val="Sinespaciado"/>
+        <w:tabs>
+          <w:tab w:val="left" w:pos="5670"/>
+        </w:tabs>
+        <w:spacing w:line="276" w:lineRule="auto"/>
+        <w:rPr>
+          <w:u w:val="single"/>
+        </w:rPr>
+      </w:pPr>
+    </w:p>
+    <w:p>
+      <w:pPr>
+        <w:pStyle w:val="Sinespaciado"/>
+        <w:tabs>
+          <w:tab w:val="left" w:pos="5670"/>
+        </w:tabs>
+        <w:spacing w:line="276" w:lineRule="auto"/>
+        <w:rPr>
+          <w:u w:val="single"/>
+        </w:rPr>
+      </w:pPr>
+    </w:p>
+    <w:p>
+      <w:pPr>
+        <w:pStyle w:val="Sinespaciado"/>
+        <w:tabs>
+          <w:tab w:val="left" w:pos="5670"/>
+        </w:tabs>
+        <w:spacing w:line="276" w:lineRule="auto"/>
+        <w:rPr>
+          <w:u w:val="single"/>
+        </w:rPr>
+      </w:pPr>
+    </w:p>
+    <w:p>
+      <w:pPr>
+        <w:pStyle w:val="Sinespaciado"/>
+        <w:tabs>
+          <w:tab w:val="left" w:pos="5670"/>
+        </w:tabs>
+        <w:spacing w:line="276" w:lineRule="auto"/>
+        <w:rPr>
+          <w:u w:val="single"/>
+        </w:rPr>
+      </w:pPr>
+      <w:proofErr w:type="spellStart"/>
+      <w:r>
+        <w:rPr>
+          <w:u w:val="single"/>
+        </w:rPr>
+        <w:t>Jajajaajajajaajajajajajaj</w:t>
+      </w:r>
+      <w:proofErr w:type="spellEnd"/>
+      <w:r>
+        <w:rPr>
+          <w:u w:val="single"/>
+        </w:rPr>
+        <w:t xml:space="preserve"> </w:t>
+      </w:r>
+      <w:proofErr w:type="spellStart"/>
+      <w:r>
+        <w:rPr>
+          <w:u w:val="single"/>
+        </w:rPr>
+        <w:t>correz</w:t>
+      </w:r>
+      <w:proofErr w:type="spellEnd"/>
+      <w:r>
+        <w:rPr>
+          <w:u w:val="single"/>
+        </w:rPr>
+        <w:t xml:space="preserve"> </w:t>
+      </w:r>
+      <w:bookmarkStart w:id="3" w:name="_GoBack"/>
+      <w:bookmarkEnd w:id="3"/>
+    </w:p>
     <w:sectPr>
       <w:pgSz w:w="12240" w:h="15840"/>
       <w:pgMar w:top="1417" w:right="1701" w:bottom="1417" w:left="1701" w:header="708" w:footer="708" w:gutter="0"/>
@@ -1091,7 +1245,7 @@
 </file>
 
 <file path=word/comments.xml><?xml version="1.0" encoding="utf-8"?>
-<w:comments xmlns:wpc="http://schemas.microsoft.com/office/word/2010/wordprocessingCanvas" xmlns:cx="http://schemas.microsoft.com/office/drawing/2014/chartex" xmlns:cx1="http://schemas.microsoft.com/office/drawing/2015/9/8/chartex" xmlns:cx2="http://schemas.microsoft.com/office/drawing/2015/10/21/chartex" xmlns:cx3="http://schemas.microsoft.com/office/drawing/2016/5/9/chartex" xmlns:cx4="http://schemas.microsoft.com/office/drawing/2016/5/10/chartex" xmlns:cx5="http://schemas.microsoft.com/office/drawing/2016/5/11/chartex" xmlns:cx6="http://schemas.microsoft.com/office/drawing/2016/5/12/chartex" xmlns:cx7="http://schemas.microsoft.com/office/drawing/2016/5/13/chartex" xmlns:cx8="http://schemas.microsoft.com/office/drawing/2016/5/14/chartex" xmlns:mc="http://schemas.openxmlformats.org/markup-compatibility/2006" xmlns:aink="http://schemas.microsoft.com/office/drawing/2016/ink" xmlns:am3d="http://schemas.microsoft.com/office/drawing/2017/model3d" xmlns:o="urn:schemas-microsoft-com:office:office" xmlns:r="http://schemas.openxmlformats.org/officeDocument/2006/relationships" xmlns:m="http://schemas.openxmlformats.org/officeDocument/2006/math" xmlns:v="urn:schemas-microsoft-com:vml" xmlns:wp14="http://schemas.microsoft.com/office/word/2010/wordprocessingDrawing" xmlns:wp="http://schemas.openxmlformats.org/drawingml/2006/wordprocessingDrawing" xmlns:w10="urn:schemas-microsoft-com:office:word" xmlns:w="http://schemas.openxmlformats.org/wordprocessingml/2006/main" xmlns:w14="http://schemas.microsoft.com/office/word/2010/wordml" xmlns:w15="http://schemas.microsoft.com/office/word/2012/wordml" xmlns:w16cex="http://schemas.microsoft.com/office/word/2018/wordml/cex" xmlns:w16cid="http://schemas.microsoft.com/office/word/2016/wordml/cid" xmlns:w16="http://schemas.microsoft.com/office/word/2018/wordml" xmlns:w16sdtdh="http://schemas.microsoft.com/office/word/2020/wordml/sdtdatahash" xmlns:w16se="http://schemas.microsoft.com/office/word/2015/wordml/symex" xmlns:wpg="http://schemas.microsoft.com/office/word/2010/wordprocessingGroup" xmlns:wpi="http://schemas.microsoft.com/office/word/2010/wordprocessingInk" xmlns:wne="http://schemas.microsoft.com/office/word/2006/wordml" xmlns:wps="http://schemas.microsoft.com/office/word/2010/wordprocessingShape" mc:Ignorable="w14 w15 w16se w16cid w16 w16cex w16sdtdh wp14">
+<w:comments xmlns:wpc="http://schemas.microsoft.com/office/word/2010/wordprocessingCanvas" xmlns:cx="http://schemas.microsoft.com/office/drawing/2014/chartex" xmlns:mc="http://schemas.openxmlformats.org/markup-compatibility/2006" xmlns:o="urn:schemas-microsoft-com:office:office" xmlns:r="http://schemas.openxmlformats.org/officeDocument/2006/relationships" xmlns:m="http://schemas.openxmlformats.org/officeDocument/2006/math" xmlns:v="urn:schemas-microsoft-com:vml" xmlns:wp14="http://schemas.microsoft.com/office/word/2010/wordprocessingDrawing" xmlns:wp="http://schemas.openxmlformats.org/drawingml/2006/wordprocessingDrawing" xmlns:w10="urn:schemas-microsoft-com:office:word" xmlns:w="http://schemas.openxmlformats.org/wordprocessingml/2006/main" xmlns:w14="http://schemas.microsoft.com/office/word/2010/wordml" xmlns:w15="http://schemas.microsoft.com/office/word/2012/wordml" xmlns:w16se="http://schemas.microsoft.com/office/word/2015/wordml/symex" xmlns:wpg="http://schemas.microsoft.com/office/word/2010/wordprocessingGroup" xmlns:wpi="http://schemas.microsoft.com/office/word/2010/wordprocessingInk" xmlns:wne="http://schemas.microsoft.com/office/word/2006/wordml" xmlns:wps="http://schemas.microsoft.com/office/word/2010/wordprocessingShape" mc:Ignorable="w14 w15 w16se wp14">
   <w:comment w:id="0" w:author="Pedro Armas" w:date="2023-11-27T00:25:00Z" w:initials="PA">
     <w:p>
       <w:pPr>
@@ -1144,7 +1298,7 @@
 </file>
 
 <file path=word/commentsExtended.xml><?xml version="1.0" encoding="utf-8"?>
-<w15:commentsEx xmlns:wpc="http://schemas.microsoft.com/office/word/2010/wordprocessingCanvas" xmlns:cx="http://schemas.microsoft.com/office/drawing/2014/chartex" xmlns:cx1="http://schemas.microsoft.com/office/drawing/2015/9/8/chartex" xmlns:cx2="http://schemas.microsoft.com/office/drawing/2015/10/21/chartex" xmlns:cx3="http://schemas.microsoft.com/office/drawing/2016/5/9/chartex" xmlns:cx4="http://schemas.microsoft.com/office/drawing/2016/5/10/chartex" xmlns:cx5="http://schemas.microsoft.com/office/drawing/2016/5/11/chartex" xmlns:cx6="http://schemas.microsoft.com/office/drawing/2016/5/12/chartex" xmlns:cx7="http://schemas.microsoft.com/office/drawing/2016/5/13/chartex" xmlns:cx8="http://schemas.microsoft.com/office/drawing/2016/5/14/chartex" xmlns:mc="http://schemas.openxmlformats.org/markup-compatibility/2006" xmlns:aink="http://schemas.microsoft.com/office/drawing/2016/ink" xmlns:am3d="http://schemas.microsoft.com/office/drawing/2017/model3d" xmlns:o="urn:schemas-microsoft-com:office:office" xmlns:r="http://schemas.openxmlformats.org/officeDocument/2006/relationships" xmlns:m="http://schemas.openxmlformats.org/officeDocument/2006/math" xmlns:v="urn:schemas-microsoft-com:vml" xmlns:wp14="http://schemas.microsoft.com/office/word/2010/wordprocessingDrawing" xmlns:wp="http://schemas.openxmlformats.org/drawingml/2006/wordprocessingDrawing" xmlns:w10="urn:schemas-microsoft-com:office:word" xmlns:w="http://schemas.openxmlformats.org/wordprocessingml/2006/main" xmlns:w14="http://schemas.microsoft.com/office/word/2010/wordml" xmlns:w15="http://schemas.microsoft.com/office/word/2012/wordml" xmlns:w16cex="http://schemas.microsoft.com/office/word/2018/wordml/cex" xmlns:w16cid="http://schemas.microsoft.com/office/word/2016/wordml/cid" xmlns:w16="http://schemas.microsoft.com/office/word/2018/wordml" xmlns:w16sdtdh="http://schemas.microsoft.com/office/word/2020/wordml/sdtdatahash" xmlns:w16se="http://schemas.microsoft.com/office/word/2015/wordml/symex" xmlns:wpg="http://schemas.microsoft.com/office/word/2010/wordprocessingGroup" xmlns:wpi="http://schemas.microsoft.com/office/word/2010/wordprocessingInk" xmlns:wne="http://schemas.microsoft.com/office/word/2006/wordml" xmlns:wps="http://schemas.microsoft.com/office/word/2010/wordprocessingShape" mc:Ignorable="w14 w15 w16se w16cid w16 w16cex w16sdtdh wp14">
+<w15:commentsEx xmlns:wpc="http://schemas.microsoft.com/office/word/2010/wordprocessingCanvas" xmlns:cx="http://schemas.microsoft.com/office/drawing/2014/chartex" xmlns:mc="http://schemas.openxmlformats.org/markup-compatibility/2006" xmlns:o="urn:schemas-microsoft-com:office:office" xmlns:r="http://schemas.openxmlformats.org/officeDocument/2006/relationships" xmlns:m="http://schemas.openxmlformats.org/officeDocument/2006/math" xmlns:v="urn:schemas-microsoft-com:vml" xmlns:wp14="http://schemas.microsoft.com/office/word/2010/wordprocessingDrawing" xmlns:wp="http://schemas.openxmlformats.org/drawingml/2006/wordprocessingDrawing" xmlns:w10="urn:schemas-microsoft-com:office:word" xmlns:w="http://schemas.openxmlformats.org/wordprocessingml/2006/main" xmlns:w14="http://schemas.microsoft.com/office/word/2010/wordml" xmlns:w15="http://schemas.microsoft.com/office/word/2012/wordml" xmlns:w16se="http://schemas.microsoft.com/office/word/2015/wordml/symex" xmlns:wpg="http://schemas.microsoft.com/office/word/2010/wordprocessingGroup" xmlns:wpi="http://schemas.microsoft.com/office/word/2010/wordprocessingInk" xmlns:wne="http://schemas.microsoft.com/office/word/2006/wordml" xmlns:wps="http://schemas.microsoft.com/office/word/2010/wordprocessingShape" mc:Ignorable="w14 w15 w16se wp14">
   <w15:commentEx w15:paraId="34D7B734" w15:done="0"/>
   <w15:commentEx w15:paraId="1AF62A36" w15:done="0"/>
   <w15:commentEx w15:paraId="00D7F781" w15:done="0"/>
@@ -1168,7 +1322,7 @@
 </file>
 
 <file path=word/people.xml><?xml version="1.0" encoding="utf-8"?>
-<w15:people xmlns:wpc="http://schemas.microsoft.com/office/word/2010/wordprocessingCanvas" xmlns:cx="http://schemas.microsoft.com/office/drawing/2014/chartex" xmlns:cx1="http://schemas.microsoft.com/office/drawing/2015/9/8/chartex" xmlns:cx2="http://schemas.microsoft.com/office/drawing/2015/10/21/chartex" xmlns:cx3="http://schemas.microsoft.com/office/drawing/2016/5/9/chartex" xmlns:cx4="http://schemas.microsoft.com/office/drawing/2016/5/10/chartex" xmlns:cx5="http://schemas.microsoft.com/office/drawing/2016/5/11/chartex" xmlns:cx6="http://schemas.microsoft.com/office/drawing/2016/5/12/chartex" xmlns:cx7="http://schemas.microsoft.com/office/drawing/2016/5/13/chartex" xmlns:cx8="http://schemas.microsoft.com/office/drawing/2016/5/14/chartex" xmlns:mc="http://schemas.openxmlformats.org/markup-compatibility/2006" xmlns:aink="http://schemas.microsoft.com/office/drawing/2016/ink" xmlns:am3d="http://schemas.microsoft.com/office/drawing/2017/model3d" xmlns:o="urn:schemas-microsoft-com:office:office" xmlns:r="http://schemas.openxmlformats.org/officeDocument/2006/relationships" xmlns:m="http://schemas.openxmlformats.org/officeDocument/2006/math" xmlns:v="urn:schemas-microsoft-com:vml" xmlns:wp14="http://schemas.microsoft.com/office/word/2010/wordprocessingDrawing" xmlns:wp="http://schemas.openxmlformats.org/drawingml/2006/wordprocessingDrawing" xmlns:w10="urn:schemas-microsoft-com:office:word" xmlns:w="http://schemas.openxmlformats.org/wordprocessingml/2006/main" xmlns:w14="http://schemas.microsoft.com/office/word/2010/wordml" xmlns:w15="http://schemas.microsoft.com/office/word/2012/wordml" xmlns:w16cex="http://schemas.microsoft.com/office/word/2018/wordml/cex" xmlns:w16cid="http://schemas.microsoft.com/office/word/2016/wordml/cid" xmlns:w16="http://schemas.microsoft.com/office/word/2018/wordml" xmlns:w16sdtdh="http://schemas.microsoft.com/office/word/2020/wordml/sdtdatahash" xmlns:w16se="http://schemas.microsoft.com/office/word/2015/wordml/symex" xmlns:wpg="http://schemas.microsoft.com/office/word/2010/wordprocessingGroup" xmlns:wpi="http://schemas.microsoft.com/office/word/2010/wordprocessingInk" xmlns:wne="http://schemas.microsoft.com/office/word/2006/wordml" xmlns:wps="http://schemas.microsoft.com/office/word/2010/wordprocessingShape" mc:Ignorable="w14 w15 w16se w16cid w16 w16cex w16sdtdh wp14">
+<w15:people xmlns:wpc="http://schemas.microsoft.com/office/word/2010/wordprocessingCanvas" xmlns:cx="http://schemas.microsoft.com/office/drawing/2014/chartex" xmlns:mc="http://schemas.openxmlformats.org/markup-compatibility/2006" xmlns:o="urn:schemas-microsoft-com:office:office" xmlns:r="http://schemas.openxmlformats.org/officeDocument/2006/relationships" xmlns:m="http://schemas.openxmlformats.org/officeDocument/2006/math" xmlns:v="urn:schemas-microsoft-com:vml" xmlns:wp14="http://schemas.microsoft.com/office/word/2010/wordprocessingDrawing" xmlns:wp="http://schemas.openxmlformats.org/drawingml/2006/wordprocessingDrawing" xmlns:w10="urn:schemas-microsoft-com:office:word" xmlns:w="http://schemas.openxmlformats.org/wordprocessingml/2006/main" xmlns:w14="http://schemas.microsoft.com/office/word/2010/wordml" xmlns:w15="http://schemas.microsoft.com/office/word/2012/wordml" xmlns:w16se="http://schemas.microsoft.com/office/word/2015/wordml/symex" xmlns:wpg="http://schemas.microsoft.com/office/word/2010/wordprocessingGroup" xmlns:wpi="http://schemas.microsoft.com/office/word/2010/wordprocessingInk" xmlns:wne="http://schemas.microsoft.com/office/word/2006/wordml" xmlns:wps="http://schemas.microsoft.com/office/word/2010/wordprocessingShape" mc:Ignorable="w14 w15 w16se wp14">
   <w15:person w15:author="Pedro Armas">
     <w15:presenceInfo w15:providerId="Windows Live" w15:userId="a665e30787f7f555"/>
   </w15:person>
@@ -1176,7 +1330,7 @@
 </file>
 
 <file path=word/styles.xml><?xml version="1.0" encoding="utf-8"?>
-<w:styles xmlns:mc="http://schemas.openxmlformats.org/markup-compatibility/2006" xmlns:r="http://schemas.openxmlformats.org/officeDocument/2006/relationships" xmlns:w="http://schemas.openxmlformats.org/wordprocessingml/2006/main" xmlns:w14="http://schemas.microsoft.com/office/word/2010/wordml" xmlns:w15="http://schemas.microsoft.com/office/word/2012/wordml" xmlns:w16cex="http://schemas.microsoft.com/office/word/2018/wordml/cex" xmlns:w16cid="http://schemas.microsoft.com/office/word/2016/wordml/cid" xmlns:w16="http://schemas.microsoft.com/office/word/2018/wordml" xmlns:w16sdtdh="http://schemas.microsoft.com/office/word/2020/wordml/sdtdatahash" xmlns:w16se="http://schemas.microsoft.com/office/word/2015/wordml/symex" mc:Ignorable="w14 w15 w16se w16cid w16 w16cex w16sdtdh">
+<w:styles xmlns:mc="http://schemas.openxmlformats.org/markup-compatibility/2006" xmlns:r="http://schemas.openxmlformats.org/officeDocument/2006/relationships" xmlns:w="http://schemas.openxmlformats.org/wordprocessingml/2006/main" xmlns:w14="http://schemas.microsoft.com/office/word/2010/wordml" xmlns:w15="http://schemas.microsoft.com/office/word/2012/wordml" xmlns:w16se="http://schemas.microsoft.com/office/word/2015/wordml/symex" mc:Ignorable="w14 w15 w16se">
   <w:docDefaults>
     <w:rPrDefault>
       <w:rPr>
@@ -1192,7 +1346,7 @@
       </w:pPr>
     </w:pPrDefault>
   </w:docDefaults>
-  <w:latentStyles w:defLockedState="0" w:defUIPriority="99" w:defSemiHidden="0" w:defUnhideWhenUsed="0" w:defQFormat="0" w:count="376">
+  <w:latentStyles w:defLockedState="0" w:defUIPriority="99" w:defSemiHidden="0" w:defUnhideWhenUsed="0" w:defQFormat="0" w:count="371">
     <w:lsdException w:name="Normal" w:uiPriority="0" w:qFormat="1"/>
     <w:lsdException w:name="heading 1" w:uiPriority="9" w:qFormat="1"/>
     <w:lsdException w:name="heading 2" w:semiHidden="1" w:uiPriority="9" w:unhideWhenUsed="1" w:qFormat="1"/>
@@ -1298,6 +1452,7 @@
     <w:lsdException w:name="HTML Sample" w:semiHidden="1" w:unhideWhenUsed="1"/>
     <w:lsdException w:name="HTML Typewriter" w:semiHidden="1" w:unhideWhenUsed="1"/>
     <w:lsdException w:name="HTML Variable" w:semiHidden="1" w:unhideWhenUsed="1"/>
+    <w:lsdException w:name="Normal Table" w:semiHidden="1" w:unhideWhenUsed="1"/>
     <w:lsdException w:name="annotation subject" w:semiHidden="1" w:unhideWhenUsed="1"/>
     <w:lsdException w:name="No List" w:semiHidden="1" w:unhideWhenUsed="1"/>
     <w:lsdException w:name="Outline List 1" w:semiHidden="1" w:unhideWhenUsed="1"/>
@@ -1340,8 +1495,11 @@
     <w:lsdException w:name="Table Contemporary" w:semiHidden="1" w:unhideWhenUsed="1"/>
     <w:lsdException w:name="Table Elegant" w:semiHidden="1" w:unhideWhenUsed="1"/>
     <w:lsdException w:name="Table Professional" w:semiHidden="1" w:unhideWhenUsed="1"/>
+    <w:lsdException w:name="Table Subtle 1" w:semiHidden="1" w:unhideWhenUsed="1"/>
     <w:lsdException w:name="Table Subtle 2" w:semiHidden="1" w:unhideWhenUsed="1"/>
     <w:lsdException w:name="Table Web 1" w:semiHidden="1" w:unhideWhenUsed="1"/>
+    <w:lsdException w:name="Table Web 2" w:semiHidden="1" w:unhideWhenUsed="1"/>
+    <w:lsdException w:name="Table Web 3" w:semiHidden="1" w:unhideWhenUsed="1"/>
     <w:lsdException w:name="Balloon Text" w:semiHidden="1" w:unhideWhenUsed="1"/>
     <w:lsdException w:name="Table Grid" w:uiPriority="39"/>
     <w:lsdException w:name="Table Theme" w:semiHidden="1" w:unhideWhenUsed="1"/>
@@ -1560,11 +1718,6 @@
     <w:lsdException w:name="List Table 5 Dark Accent 6" w:uiPriority="50"/>
     <w:lsdException w:name="List Table 6 Colorful Accent 6" w:uiPriority="51"/>
     <w:lsdException w:name="List Table 7 Colorful Accent 6" w:uiPriority="52"/>
-    <w:lsdException w:name="Mention" w:semiHidden="1" w:unhideWhenUsed="1"/>
-    <w:lsdException w:name="Smart Hyperlink" w:semiHidden="1" w:unhideWhenUsed="1"/>
-    <w:lsdException w:name="Hashtag" w:semiHidden="1" w:unhideWhenUsed="1"/>
-    <w:lsdException w:name="Unresolved Mention" w:semiHidden="1" w:unhideWhenUsed="1"/>
-    <w:lsdException w:name="Smart Link" w:semiHidden="1" w:unhideWhenUsed="1"/>
   </w:latentStyles>
   <w:style w:type="paragraph" w:default="1" w:styleId="Normal">
     <w:name w:val="Normal"/>

</xml_diff>